<commit_message>
Finished Implementation for Submission
</commit_message>
<xml_diff>
--- a/Q13375466_Ray_Stephen_DAC619_AE1_Report.docx
+++ b/Q13375466_Ray_Stephen_DAC619_AE1_Report.docx
@@ -287,7 +287,7 @@
             </w:rPr>
             <w:fldChar w:fldCharType="separate"/>
           </w:r>
-          <w:hyperlink w:anchor="_Toc534248235" w:history="1">
+          <w:hyperlink w:anchor="_Toc534326215" w:history="1">
             <w:r>
               <w:rPr>
                 <w:rStyle w:val="Hyperlink"/>
@@ -314,7 +314,7 @@
                 <w:noProof/>
                 <w:webHidden/>
               </w:rPr>
-              <w:instrText xml:space="preserve"> PAGEREF _Toc534248235 \h </w:instrText>
+              <w:instrText xml:space="preserve"> PAGEREF _Toc534326215 \h </w:instrText>
             </w:r>
             <w:r>
               <w:rPr>
@@ -334,7 +334,7 @@
                 <w:noProof/>
                 <w:webHidden/>
               </w:rPr>
-              <w:t>3</w:t>
+              <w:t>2</w:t>
             </w:r>
             <w:r>
               <w:rPr>
@@ -357,7 +357,7 @@
               <w:lang w:eastAsia="en-GB"/>
             </w:rPr>
           </w:pPr>
-          <w:hyperlink w:anchor="_Toc534248236" w:history="1">
+          <w:hyperlink w:anchor="_Toc534326216" w:history="1">
             <w:r>
               <w:rPr>
                 <w:rStyle w:val="Hyperlink"/>
@@ -384,7 +384,7 @@
                 <w:noProof/>
                 <w:webHidden/>
               </w:rPr>
-              <w:instrText xml:space="preserve"> PAGEREF _Toc534248236 \h </w:instrText>
+              <w:instrText xml:space="preserve"> PAGEREF _Toc534326216 \h </w:instrText>
             </w:r>
             <w:r>
               <w:rPr>
@@ -404,7 +404,7 @@
                 <w:noProof/>
                 <w:webHidden/>
               </w:rPr>
-              <w:t>3</w:t>
+              <w:t>2</w:t>
             </w:r>
             <w:r>
               <w:rPr>
@@ -427,7 +427,7 @@
               <w:lang w:eastAsia="en-GB"/>
             </w:rPr>
           </w:pPr>
-          <w:hyperlink w:anchor="_Toc534248237" w:history="1">
+          <w:hyperlink w:anchor="_Toc534326217" w:history="1">
             <w:r>
               <w:rPr>
                 <w:rStyle w:val="Hyperlink"/>
@@ -454,7 +454,7 @@
                 <w:noProof/>
                 <w:webHidden/>
               </w:rPr>
-              <w:instrText xml:space="preserve"> PAGEREF _Toc534248237 \h </w:instrText>
+              <w:instrText xml:space="preserve"> PAGEREF _Toc534326217 \h </w:instrText>
             </w:r>
             <w:r>
               <w:rPr>
@@ -474,7 +474,7 @@
                 <w:noProof/>
                 <w:webHidden/>
               </w:rPr>
-              <w:t>3</w:t>
+              <w:t>2</w:t>
             </w:r>
             <w:r>
               <w:rPr>
@@ -497,7 +497,7 @@
               <w:lang w:eastAsia="en-GB"/>
             </w:rPr>
           </w:pPr>
-          <w:hyperlink w:anchor="_Toc534248238" w:history="1">
+          <w:hyperlink w:anchor="_Toc534326218" w:history="1">
             <w:r>
               <w:rPr>
                 <w:rStyle w:val="Hyperlink"/>
@@ -524,7 +524,7 @@
                 <w:noProof/>
                 <w:webHidden/>
               </w:rPr>
-              <w:instrText xml:space="preserve"> PAGEREF _Toc534248238 \h </w:instrText>
+              <w:instrText xml:space="preserve"> PAGEREF _Toc534326218 \h </w:instrText>
             </w:r>
             <w:r>
               <w:rPr>
@@ -544,7 +544,7 @@
                 <w:noProof/>
                 <w:webHidden/>
               </w:rPr>
-              <w:t>3</w:t>
+              <w:t>2</w:t>
             </w:r>
             <w:r>
               <w:rPr>
@@ -567,13 +567,13 @@
               <w:lang w:eastAsia="en-GB"/>
             </w:rPr>
           </w:pPr>
-          <w:hyperlink w:anchor="_Toc534248239" w:history="1">
+          <w:hyperlink w:anchor="_Toc534326219" w:history="1">
             <w:r>
               <w:rPr>
                 <w:rStyle w:val="Hyperlink"/>
                 <w:noProof/>
               </w:rPr>
-              <w:t>Testing</w:t>
+              <w:t>Implementation</w:t>
             </w:r>
             <w:r>
               <w:rPr>
@@ -594,7 +594,7 @@
                 <w:noProof/>
                 <w:webHidden/>
               </w:rPr>
-              <w:instrText xml:space="preserve"> PAGEREF _Toc534248239 \h </w:instrText>
+              <w:instrText xml:space="preserve"> PAGEREF _Toc534326219 \h </w:instrText>
             </w:r>
             <w:r>
               <w:rPr>
@@ -614,7 +614,7 @@
                 <w:noProof/>
                 <w:webHidden/>
               </w:rPr>
-              <w:t>4</w:t>
+              <w:t>3</w:t>
             </w:r>
             <w:r>
               <w:rPr>
@@ -637,13 +637,13 @@
               <w:lang w:eastAsia="en-GB"/>
             </w:rPr>
           </w:pPr>
-          <w:hyperlink w:anchor="_Toc534248240" w:history="1">
+          <w:hyperlink w:anchor="_Toc534326220" w:history="1">
             <w:r>
               <w:rPr>
                 <w:rStyle w:val="Hyperlink"/>
                 <w:noProof/>
               </w:rPr>
-              <w:t>Test Plan</w:t>
+              <w:t>Changes to Base Project</w:t>
             </w:r>
             <w:r>
               <w:rPr>
@@ -664,7 +664,7 @@
                 <w:noProof/>
                 <w:webHidden/>
               </w:rPr>
-              <w:instrText xml:space="preserve"> PAGEREF _Toc534248240 \h </w:instrText>
+              <w:instrText xml:space="preserve"> PAGEREF _Toc534326220 \h </w:instrText>
             </w:r>
             <w:r>
               <w:rPr>
@@ -684,7 +684,7 @@
                 <w:noProof/>
                 <w:webHidden/>
               </w:rPr>
-              <w:t>4</w:t>
+              <w:t>3</w:t>
             </w:r>
             <w:r>
               <w:rPr>
@@ -707,13 +707,13 @@
               <w:lang w:eastAsia="en-GB"/>
             </w:rPr>
           </w:pPr>
-          <w:hyperlink w:anchor="_Toc534248241" w:history="1">
+          <w:hyperlink w:anchor="_Toc534326221" w:history="1">
             <w:r>
               <w:rPr>
                 <w:rStyle w:val="Hyperlink"/>
                 <w:noProof/>
               </w:rPr>
-              <w:t>Testing Results</w:t>
+              <w:t>Design Choices</w:t>
             </w:r>
             <w:r>
               <w:rPr>
@@ -734,7 +734,7 @@
                 <w:noProof/>
                 <w:webHidden/>
               </w:rPr>
-              <w:instrText xml:space="preserve"> PAGEREF _Toc534248241 \h </w:instrText>
+              <w:instrText xml:space="preserve"> PAGEREF _Toc534326221 \h </w:instrText>
             </w:r>
             <w:r>
               <w:rPr>
@@ -754,7 +754,7 @@
                 <w:noProof/>
                 <w:webHidden/>
               </w:rPr>
-              <w:t>4</w:t>
+              <w:t>3</w:t>
             </w:r>
             <w:r>
               <w:rPr>
@@ -777,13 +777,13 @@
               <w:lang w:eastAsia="en-GB"/>
             </w:rPr>
           </w:pPr>
-          <w:hyperlink w:anchor="_Toc534248242" w:history="1">
+          <w:hyperlink w:anchor="_Toc534326222" w:history="1">
             <w:r>
               <w:rPr>
                 <w:rStyle w:val="Hyperlink"/>
                 <w:noProof/>
               </w:rPr>
-              <w:t>Implementation</w:t>
+              <w:t>Testing</w:t>
             </w:r>
             <w:r>
               <w:rPr>
@@ -804,7 +804,147 @@
                 <w:noProof/>
                 <w:webHidden/>
               </w:rPr>
-              <w:instrText xml:space="preserve"> PAGEREF _Toc534248242 \h </w:instrText>
+              <w:instrText xml:space="preserve"> PAGEREF _Toc534326222 \h </w:instrText>
+            </w:r>
+            <w:r>
+              <w:rPr>
+                <w:noProof/>
+                <w:webHidden/>
+              </w:rPr>
+            </w:r>
+            <w:r>
+              <w:rPr>
+                <w:noProof/>
+                <w:webHidden/>
+              </w:rPr>
+              <w:fldChar w:fldCharType="separate"/>
+            </w:r>
+            <w:r>
+              <w:rPr>
+                <w:noProof/>
+                <w:webHidden/>
+              </w:rPr>
+              <w:t>4</w:t>
+            </w:r>
+            <w:r>
+              <w:rPr>
+                <w:noProof/>
+                <w:webHidden/>
+              </w:rPr>
+              <w:fldChar w:fldCharType="end"/>
+            </w:r>
+          </w:hyperlink>
+        </w:p>
+        <w:p>
+          <w:pPr>
+            <w:pStyle w:val="TOC2"/>
+            <w:tabs>
+              <w:tab w:val="right" w:leader="dot" w:pos="9016"/>
+            </w:tabs>
+            <w:rPr>
+              <w:rFonts w:eastAsiaTheme="minorEastAsia"/>
+              <w:noProof/>
+              <w:lang w:eastAsia="en-GB"/>
+            </w:rPr>
+          </w:pPr>
+          <w:hyperlink w:anchor="_Toc534326223" w:history="1">
+            <w:r>
+              <w:rPr>
+                <w:rStyle w:val="Hyperlink"/>
+                <w:noProof/>
+              </w:rPr>
+              <w:t>Test Plan</w:t>
+            </w:r>
+            <w:r>
+              <w:rPr>
+                <w:noProof/>
+                <w:webHidden/>
+              </w:rPr>
+              <w:tab/>
+            </w:r>
+            <w:r>
+              <w:rPr>
+                <w:noProof/>
+                <w:webHidden/>
+              </w:rPr>
+              <w:fldChar w:fldCharType="begin"/>
+            </w:r>
+            <w:r>
+              <w:rPr>
+                <w:noProof/>
+                <w:webHidden/>
+              </w:rPr>
+              <w:instrText xml:space="preserve"> PAGEREF _Toc534326223 \h </w:instrText>
+            </w:r>
+            <w:r>
+              <w:rPr>
+                <w:noProof/>
+                <w:webHidden/>
+              </w:rPr>
+            </w:r>
+            <w:r>
+              <w:rPr>
+                <w:noProof/>
+                <w:webHidden/>
+              </w:rPr>
+              <w:fldChar w:fldCharType="separate"/>
+            </w:r>
+            <w:r>
+              <w:rPr>
+                <w:noProof/>
+                <w:webHidden/>
+              </w:rPr>
+              <w:t>4</w:t>
+            </w:r>
+            <w:r>
+              <w:rPr>
+                <w:noProof/>
+                <w:webHidden/>
+              </w:rPr>
+              <w:fldChar w:fldCharType="end"/>
+            </w:r>
+          </w:hyperlink>
+        </w:p>
+        <w:p>
+          <w:pPr>
+            <w:pStyle w:val="TOC2"/>
+            <w:tabs>
+              <w:tab w:val="right" w:leader="dot" w:pos="9016"/>
+            </w:tabs>
+            <w:rPr>
+              <w:rFonts w:eastAsiaTheme="minorEastAsia"/>
+              <w:noProof/>
+              <w:lang w:eastAsia="en-GB"/>
+            </w:rPr>
+          </w:pPr>
+          <w:hyperlink w:anchor="_Toc534326224" w:history="1">
+            <w:r>
+              <w:rPr>
+                <w:rStyle w:val="Hyperlink"/>
+                <w:noProof/>
+              </w:rPr>
+              <w:t>Testing Results</w:t>
+            </w:r>
+            <w:r>
+              <w:rPr>
+                <w:noProof/>
+                <w:webHidden/>
+              </w:rPr>
+              <w:tab/>
+            </w:r>
+            <w:r>
+              <w:rPr>
+                <w:noProof/>
+                <w:webHidden/>
+              </w:rPr>
+              <w:fldChar w:fldCharType="begin"/>
+            </w:r>
+            <w:r>
+              <w:rPr>
+                <w:noProof/>
+                <w:webHidden/>
+              </w:rPr>
+              <w:instrText xml:space="preserve"> PAGEREF _Toc534326224 \h </w:instrText>
             </w:r>
             <w:r>
               <w:rPr>
@@ -847,13 +987,13 @@
               <w:lang w:eastAsia="en-GB"/>
             </w:rPr>
           </w:pPr>
-          <w:hyperlink w:anchor="_Toc534248243" w:history="1">
+          <w:hyperlink w:anchor="_Toc534326225" w:history="1">
             <w:r>
               <w:rPr>
                 <w:rStyle w:val="Hyperlink"/>
                 <w:noProof/>
               </w:rPr>
-              <w:t>Conclusions</w:t>
+              <w:t>Conclusions and Evaluation</w:t>
             </w:r>
             <w:r>
               <w:rPr>
@@ -874,7 +1014,7 @@
                 <w:noProof/>
                 <w:webHidden/>
               </w:rPr>
-              <w:instrText xml:space="preserve"> PAGEREF _Toc534248243 \h </w:instrText>
+              <w:instrText xml:space="preserve"> PAGEREF _Toc534326225 \h </w:instrText>
             </w:r>
             <w:r>
               <w:rPr>
@@ -894,7 +1034,7 @@
                 <w:noProof/>
                 <w:webHidden/>
               </w:rPr>
-              <w:t>4</w:t>
+              <w:t>6</w:t>
             </w:r>
             <w:r>
               <w:rPr>
@@ -917,7 +1057,7 @@
               <w:lang w:eastAsia="en-GB"/>
             </w:rPr>
           </w:pPr>
-          <w:hyperlink w:anchor="_Toc534248244" w:history="1">
+          <w:hyperlink w:anchor="_Toc534326226" w:history="1">
             <w:r>
               <w:rPr>
                 <w:rStyle w:val="Hyperlink"/>
@@ -944,7 +1084,7 @@
                 <w:noProof/>
                 <w:webHidden/>
               </w:rPr>
-              <w:instrText xml:space="preserve"> PAGEREF _Toc534248244 \h </w:instrText>
+              <w:instrText xml:space="preserve"> PAGEREF _Toc534326226 \h </w:instrText>
             </w:r>
             <w:r>
               <w:rPr>
@@ -964,7 +1104,7 @@
                 <w:noProof/>
                 <w:webHidden/>
               </w:rPr>
-              <w:t>4</w:t>
+              <w:t>7</w:t>
             </w:r>
             <w:r>
               <w:rPr>
@@ -987,13 +1127,13 @@
               <w:lang w:eastAsia="en-GB"/>
             </w:rPr>
           </w:pPr>
-          <w:hyperlink w:anchor="_Toc534248245" w:history="1">
+          <w:hyperlink w:anchor="_Toc534326227" w:history="1">
             <w:r>
               <w:rPr>
                 <w:rStyle w:val="Hyperlink"/>
                 <w:noProof/>
               </w:rPr>
-              <w:t>Appendix A – Source Code</w:t>
+              <w:t>Appendix A – State Diagram</w:t>
             </w:r>
             <w:r>
               <w:rPr>
@@ -1014,7 +1154,7 @@
                 <w:noProof/>
                 <w:webHidden/>
               </w:rPr>
-              <w:instrText xml:space="preserve"> PAGEREF _Toc534248245 \h </w:instrText>
+              <w:instrText xml:space="preserve"> PAGEREF _Toc534326227 \h </w:instrText>
             </w:r>
             <w:r>
               <w:rPr>
@@ -1034,7 +1174,7 @@
                 <w:noProof/>
                 <w:webHidden/>
               </w:rPr>
-              <w:t>4</w:t>
+              <w:t>7</w:t>
             </w:r>
             <w:r>
               <w:rPr>
@@ -1057,13 +1197,13 @@
               <w:lang w:eastAsia="en-GB"/>
             </w:rPr>
           </w:pPr>
-          <w:hyperlink w:anchor="_Toc534248246" w:history="1">
+          <w:hyperlink w:anchor="_Toc534326228" w:history="1">
             <w:r>
               <w:rPr>
                 <w:rStyle w:val="Hyperlink"/>
                 <w:noProof/>
               </w:rPr>
-              <w:t>Appendix B – State Diagram</w:t>
+              <w:t>Appendix B – Testing Evidence</w:t>
             </w:r>
             <w:r>
               <w:rPr>
@@ -1084,7 +1224,7 @@
                 <w:noProof/>
                 <w:webHidden/>
               </w:rPr>
-              <w:instrText xml:space="preserve"> PAGEREF _Toc534248246 \h </w:instrText>
+              <w:instrText xml:space="preserve"> PAGEREF _Toc534326228 \h </w:instrText>
             </w:r>
             <w:r>
               <w:rPr>
@@ -1104,7 +1244,7 @@
                 <w:noProof/>
                 <w:webHidden/>
               </w:rPr>
-              <w:t>4</w:t>
+              <w:t>8</w:t>
             </w:r>
             <w:r>
               <w:rPr>
@@ -1131,27 +1271,29 @@
       <w:r>
         <w:br w:type="page"/>
       </w:r>
+      <w:bookmarkStart w:id="0" w:name="_GoBack"/>
+      <w:bookmarkEnd w:id="0"/>
     </w:p>
     <w:p>
       <w:pPr>
         <w:pStyle w:val="Heading1"/>
       </w:pPr>
-      <w:bookmarkStart w:id="0" w:name="_Toc534248235"/>
+      <w:bookmarkStart w:id="1" w:name="_Toc534326215"/>
       <w:r>
         <w:lastRenderedPageBreak/>
         <w:t>Design</w:t>
       </w:r>
-      <w:bookmarkEnd w:id="0"/>
+      <w:bookmarkEnd w:id="1"/>
     </w:p>
     <w:p>
       <w:pPr>
         <w:pStyle w:val="Heading2"/>
       </w:pPr>
-      <w:bookmarkStart w:id="1" w:name="_Toc534248236"/>
+      <w:bookmarkStart w:id="2" w:name="_Toc534326216"/>
       <w:r>
         <w:t>Identification of Required Behaviours</w:t>
       </w:r>
-      <w:bookmarkEnd w:id="1"/>
+      <w:bookmarkEnd w:id="2"/>
     </w:p>
     <w:p>
       <w:r>
@@ -1175,6 +1317,12 @@
         <w:tc>
           <w:tcPr>
             <w:tcW w:w="4508" w:type="dxa"/>
+            <w:tcBorders>
+              <w:top w:val="single" w:sz="4" w:space="0" w:color="FFFFFF" w:themeColor="background1"/>
+              <w:left w:val="single" w:sz="4" w:space="0" w:color="FFFFFF" w:themeColor="background1"/>
+              <w:bottom w:val="single" w:sz="4" w:space="0" w:color="FFFFFF" w:themeColor="background1"/>
+              <w:right w:val="single" w:sz="4" w:space="0" w:color="FFFFFF" w:themeColor="background1"/>
+            </w:tcBorders>
           </w:tcPr>
           <w:p>
             <w:pPr>
@@ -1249,6 +1397,12 @@
         <w:tc>
           <w:tcPr>
             <w:tcW w:w="4508" w:type="dxa"/>
+            <w:tcBorders>
+              <w:top w:val="single" w:sz="4" w:space="0" w:color="FFFFFF" w:themeColor="background1"/>
+              <w:left w:val="single" w:sz="4" w:space="0" w:color="FFFFFF" w:themeColor="background1"/>
+              <w:bottom w:val="single" w:sz="4" w:space="0" w:color="FFFFFF" w:themeColor="background1"/>
+              <w:right w:val="single" w:sz="4" w:space="0" w:color="FFFFFF" w:themeColor="background1"/>
+            </w:tcBorders>
           </w:tcPr>
           <w:p>
             <w:pPr>
@@ -1316,19 +1470,23 @@
         </w:tc>
       </w:tr>
     </w:tbl>
-    <w:p/>
+    <w:p>
+      <w:pPr>
+        <w:jc w:val="center"/>
+      </w:pPr>
+    </w:p>
     <w:p>
       <w:pPr>
         <w:pStyle w:val="Heading2"/>
       </w:pPr>
-      <w:bookmarkStart w:id="2" w:name="_Toc534248237"/>
+      <w:bookmarkStart w:id="3" w:name="_Toc534326217"/>
       <w:r>
         <w:t xml:space="preserve">Chosen </w:t>
       </w:r>
       <w:r>
         <w:t>Algorithm</w:t>
       </w:r>
-      <w:bookmarkEnd w:id="2"/>
+      <w:bookmarkEnd w:id="3"/>
     </w:p>
     <w:p>
       <w:r>
@@ -1347,7 +1505,13 @@
         <w:t>, which would heavily enable itself to that of a state machine.</w:t>
       </w:r>
       <w:r>
-        <w:t xml:space="preserve">  A state diagram of the state machine can be seen in Appendix B.  Some of the advantages of using a state machine for the AI logic is that it is quite easy to trace a path of the AIs behaviour as it will be playing, making the logic that it will be applying easy to understand and to debug for any potential issues whilst it is going through the game.</w:t>
+        <w:t xml:space="preserve">  A state diagram of the state machine can be seen in Appendix </w:t>
+      </w:r>
+      <w:r>
+        <w:t>A</w:t>
+      </w:r>
+      <w:r>
+        <w:t>.  Some of the advantages of using a state machine for the AI logic is that it is quite easy to trace a path of the AIs behaviour as it will be playing, making the logic that it will be applying easy to understand and to debug for any potential issues whilst it is going through the game.</w:t>
       </w:r>
     </w:p>
     <w:p>
@@ -1370,11 +1534,11 @@
       <w:pPr>
         <w:pStyle w:val="Heading2"/>
       </w:pPr>
-      <w:bookmarkStart w:id="3" w:name="_Toc534248238"/>
+      <w:bookmarkStart w:id="4" w:name="_Toc534326218"/>
       <w:r>
         <w:t>Other Algorithms Considered</w:t>
       </w:r>
-      <w:bookmarkEnd w:id="3"/>
+      <w:bookmarkEnd w:id="4"/>
     </w:p>
     <w:p>
       <w:r>
@@ -1406,51 +1570,60 @@
       <w:pPr>
         <w:pStyle w:val="Heading1"/>
       </w:pPr>
-      <w:bookmarkStart w:id="4" w:name="_Toc534248239"/>
-      <w:r>
-        <w:t>Testing</w:t>
-      </w:r>
-      <w:bookmarkEnd w:id="4"/>
+      <w:bookmarkStart w:id="5" w:name="_Toc534326219"/>
+      <w:r>
+        <w:t>Implementation</w:t>
+      </w:r>
+      <w:bookmarkEnd w:id="5"/>
     </w:p>
     <w:p>
       <w:pPr>
         <w:pStyle w:val="Heading2"/>
       </w:pPr>
-      <w:bookmarkStart w:id="5" w:name="_Toc534248240"/>
-      <w:r>
-        <w:t>Test Plan</w:t>
-      </w:r>
-      <w:bookmarkEnd w:id="5"/>
+      <w:bookmarkStart w:id="6" w:name="_Toc534326220"/>
+      <w:r>
+        <w:t>Changes to Base Project</w:t>
+      </w:r>
+      <w:bookmarkEnd w:id="6"/>
+    </w:p>
+    <w:p>
+      <w:r>
+        <w:t xml:space="preserve">During the implementation of the State Machine, I had to make a few changes to the base code of the project.  These changes were done to facilitate the AI behaviour but not in </w:t>
+      </w:r>
+      <w:r>
+        <w:t>a “cheating” way.  The two functions that were added were a public Boolean function in the SetScore.cs file to let the base publicly let agents know if their friendly flag was in the base and if the enemy flag was in the base.  This was done as it was an essential part of deciding the behaviour of the AI Agent at any one point, as if the enemy flag was in the base and their own one wasn’t, they should try to recover it to prevent the enemy from scoring any more points, likewise, if the enemy flag isn’t in their base, they should go and get it to score points.</w:t>
+      </w:r>
+    </w:p>
+    <w:p>
+      <w:r>
+        <w:t>The other change that was made was to the AI.cs file, where a set of public functions for retrieving the private agent members, so that they could be accessed within the State classes.</w:t>
+      </w:r>
     </w:p>
     <w:p>
       <w:pPr>
         <w:pStyle w:val="Heading2"/>
       </w:pPr>
-      <w:bookmarkStart w:id="6" w:name="_Toc534248241"/>
-      <w:r>
-        <w:t>Testing Results</w:t>
-      </w:r>
-      <w:bookmarkEnd w:id="6"/>
-    </w:p>
-    <w:p>
-      <w:pPr>
-        <w:pStyle w:val="Heading1"/>
-      </w:pPr>
-      <w:bookmarkStart w:id="7" w:name="_Toc534248242"/>
-      <w:r>
-        <w:t>Implementation</w:t>
+      <w:bookmarkStart w:id="7" w:name="_Toc534326221"/>
+      <w:r>
+        <w:t>Design Choices</w:t>
       </w:r>
       <w:bookmarkEnd w:id="7"/>
     </w:p>
     <w:p>
-      <w:pPr>
-        <w:pStyle w:val="Heading1"/>
-      </w:pPr>
-      <w:bookmarkStart w:id="8" w:name="_Toc534248243"/>
-      <w:r>
-        <w:t>Conclusions</w:t>
-      </w:r>
-      <w:bookmarkEnd w:id="8"/>
+      <w:r>
+        <w:t>One of the design choices made when it came to implement the project was adding a cooldown onto the attacks, as at the default rate, the health of the Ai agents didn’t last very long, so I decided to add in a cooldown for each attack that the AI Agents do.</w:t>
+      </w:r>
+    </w:p>
+    <w:p>
+      <w:r>
+        <w:t xml:space="preserve">Another choice that was made was some slight random chance when it came to decide if it was going to do certain behaviours, such as when it came to </w:t>
+      </w:r>
+      <w:r>
+        <w:t>attack</w:t>
+      </w:r>
+      <w:r>
+        <w:t>, the AI will sometimes choose not to engage with them and keep on going for their goal.  This was done to give some variation to the Ai, so not everyone would be doing the same bits and to make them slightly more unpredictable.</w:t>
+      </w:r>
     </w:p>
     <w:p>
       <w:pPr>
@@ -1461,7 +1634,6 @@
           <w:szCs w:val="32"/>
         </w:rPr>
       </w:pPr>
-      <w:bookmarkStart w:id="9" w:name="_Toc534248244"/>
       <w:r>
         <w:br w:type="page"/>
       </w:r>
@@ -1470,32 +1642,1453 @@
       <w:pPr>
         <w:pStyle w:val="Heading1"/>
       </w:pPr>
-      <w:bookmarkStart w:id="10" w:name="_GoBack"/>
-      <w:bookmarkEnd w:id="10"/>
+      <w:bookmarkStart w:id="8" w:name="_Toc534326222"/>
       <w:r>
         <w:lastRenderedPageBreak/>
-        <w:t>Appendices</w:t>
-      </w:r>
-      <w:bookmarkEnd w:id="9"/>
+        <w:t>Testing</w:t>
+      </w:r>
+      <w:bookmarkEnd w:id="8"/>
     </w:p>
     <w:p>
       <w:pPr>
         <w:pStyle w:val="Heading2"/>
       </w:pPr>
-      <w:bookmarkStart w:id="11" w:name="_Toc534248245"/>
-      <w:r>
-        <w:t>Appendix A – Source Code</w:t>
+      <w:bookmarkStart w:id="9" w:name="_Toc534326223"/>
+      <w:r>
+        <w:t>Test Plan</w:t>
+      </w:r>
+      <w:bookmarkEnd w:id="9"/>
+    </w:p>
+    <w:p>
+      <w:r>
+        <w:t>In order to test the project</w:t>
+      </w:r>
+      <w:r>
+        <w:t>, primarily black and white box testing will be used, with black box testing being used to trace the AIs route through the states using the state diagram to follow what the expected behaviour will be with what their situation is.  White box testing will be used to look at the values using the debugger, to check variables that are maybe not the most distinct such as the state it is in, as that is not as easy to see from the game, as it could be travelling to a few locations.</w:t>
+      </w:r>
+    </w:p>
+    <w:p>
+      <w:r>
+        <w:t>Some of the behaviours that will be tested will be observing the actions that the AI should do in different situations.</w:t>
+      </w:r>
+    </w:p>
+    <w:p>
+      <w:pPr>
+        <w:pStyle w:val="Heading2"/>
+      </w:pPr>
+      <w:bookmarkStart w:id="10" w:name="_Toc534326224"/>
+      <w:r>
+        <w:t>Testing Results</w:t>
+      </w:r>
+      <w:bookmarkEnd w:id="10"/>
+    </w:p>
+    <w:p>
+      <w:r>
+        <w:t>Testing evidence can be found in Appendix B, with headings for each test and its respective evidence.</w:t>
+      </w:r>
+      <w:r>
+        <w:t xml:space="preserve">  These pieces of evidence will show what is going on in the debugger and what is going on in the game, showing how the agent switches to different states when decisions are </w:t>
+      </w:r>
+      <w:proofErr w:type="gramStart"/>
+      <w:r>
+        <w:t>made</w:t>
+      </w:r>
+      <w:proofErr w:type="gramEnd"/>
+      <w:r>
+        <w:t xml:space="preserve"> or criteria have been met.</w:t>
+      </w:r>
+    </w:p>
+    <w:tbl>
+      <w:tblPr>
+        <w:tblStyle w:val="TableGrid"/>
+        <w:tblW w:w="0" w:type="auto"/>
+        <w:jc w:val="center"/>
+        <w:tblLook w:val="04A0" w:firstRow="1" w:lastRow="0" w:firstColumn="1" w:lastColumn="0" w:noHBand="0" w:noVBand="1"/>
+      </w:tblPr>
+      <w:tblGrid>
+        <w:gridCol w:w="854"/>
+        <w:gridCol w:w="2794"/>
+        <w:gridCol w:w="1934"/>
+        <w:gridCol w:w="1934"/>
+        <w:gridCol w:w="1255"/>
+      </w:tblGrid>
+      <w:tr>
+        <w:trPr>
+          <w:trHeight w:val="202"/>
+          <w:jc w:val="center"/>
+        </w:trPr>
+        <w:tc>
+          <w:tcPr>
+            <w:tcW w:w="854" w:type="dxa"/>
+          </w:tcPr>
+          <w:p>
+            <w:pPr>
+              <w:jc w:val="center"/>
+            </w:pPr>
+            <w:r>
+              <w:t>Test ID</w:t>
+            </w:r>
+          </w:p>
+        </w:tc>
+        <w:tc>
+          <w:tcPr>
+            <w:tcW w:w="2794" w:type="dxa"/>
+          </w:tcPr>
+          <w:p>
+            <w:pPr>
+              <w:jc w:val="center"/>
+            </w:pPr>
+            <w:r>
+              <w:t>Situation</w:t>
+            </w:r>
+          </w:p>
+        </w:tc>
+        <w:tc>
+          <w:tcPr>
+            <w:tcW w:w="1934" w:type="dxa"/>
+          </w:tcPr>
+          <w:p>
+            <w:pPr>
+              <w:jc w:val="center"/>
+            </w:pPr>
+            <w:r>
+              <w:t>Expected AI Behaviour</w:t>
+            </w:r>
+          </w:p>
+        </w:tc>
+        <w:tc>
+          <w:tcPr>
+            <w:tcW w:w="1934" w:type="dxa"/>
+          </w:tcPr>
+          <w:p>
+            <w:pPr>
+              <w:jc w:val="center"/>
+            </w:pPr>
+            <w:r>
+              <w:t>Actual AI Behaviour</w:t>
+            </w:r>
+          </w:p>
+        </w:tc>
+        <w:tc>
+          <w:tcPr>
+            <w:tcW w:w="1255" w:type="dxa"/>
+          </w:tcPr>
+          <w:p>
+            <w:pPr>
+              <w:jc w:val="center"/>
+            </w:pPr>
+            <w:r>
+              <w:t>Action</w:t>
+            </w:r>
+          </w:p>
+        </w:tc>
+      </w:tr>
+      <w:tr>
+        <w:trPr>
+          <w:trHeight w:val="202"/>
+          <w:jc w:val="center"/>
+        </w:trPr>
+        <w:tc>
+          <w:tcPr>
+            <w:tcW w:w="854" w:type="dxa"/>
+          </w:tcPr>
+          <w:p>
+            <w:r>
+              <w:t>1</w:t>
+            </w:r>
+          </w:p>
+        </w:tc>
+        <w:tc>
+          <w:tcPr>
+            <w:tcW w:w="2794" w:type="dxa"/>
+          </w:tcPr>
+          <w:p>
+            <w:r>
+              <w:t>Start of the Game</w:t>
+            </w:r>
+          </w:p>
+        </w:tc>
+        <w:tc>
+          <w:tcPr>
+            <w:tcW w:w="1934" w:type="dxa"/>
+          </w:tcPr>
+          <w:p>
+            <w:r>
+              <w:t>The</w:t>
+            </w:r>
+            <w:r>
+              <w:t xml:space="preserve"> Ai Agents move towards the enemy base.</w:t>
+            </w:r>
+          </w:p>
+        </w:tc>
+        <w:tc>
+          <w:tcPr>
+            <w:tcW w:w="1934" w:type="dxa"/>
+          </w:tcPr>
+          <w:p>
+            <w:r>
+              <w:t>The Ai Agents move towards the enemy base.</w:t>
+            </w:r>
+          </w:p>
+        </w:tc>
+        <w:tc>
+          <w:tcPr>
+            <w:tcW w:w="1255" w:type="dxa"/>
+          </w:tcPr>
+          <w:p>
+            <w:r>
+              <w:t>None needed.</w:t>
+            </w:r>
+          </w:p>
+        </w:tc>
+      </w:tr>
+      <w:tr>
+        <w:trPr>
+          <w:trHeight w:val="202"/>
+          <w:jc w:val="center"/>
+        </w:trPr>
+        <w:tc>
+          <w:tcPr>
+            <w:tcW w:w="854" w:type="dxa"/>
+          </w:tcPr>
+          <w:p>
+            <w:r>
+              <w:t>2</w:t>
+            </w:r>
+          </w:p>
+        </w:tc>
+        <w:tc>
+          <w:tcPr>
+            <w:tcW w:w="2794" w:type="dxa"/>
+          </w:tcPr>
+          <w:p>
+            <w:r>
+              <w:t>Enemy is in line of sight of agent</w:t>
+            </w:r>
+          </w:p>
+        </w:tc>
+        <w:tc>
+          <w:tcPr>
+            <w:tcW w:w="1934" w:type="dxa"/>
+          </w:tcPr>
+          <w:p>
+            <w:r>
+              <w:t>They move towards the enemy.</w:t>
+            </w:r>
+          </w:p>
+        </w:tc>
+        <w:tc>
+          <w:tcPr>
+            <w:tcW w:w="1934" w:type="dxa"/>
+          </w:tcPr>
+          <w:p>
+            <w:r>
+              <w:t>They move towards the enemy.</w:t>
+            </w:r>
+          </w:p>
+        </w:tc>
+        <w:tc>
+          <w:tcPr>
+            <w:tcW w:w="1255" w:type="dxa"/>
+          </w:tcPr>
+          <w:p>
+            <w:r>
+              <w:t>None needed.</w:t>
+            </w:r>
+          </w:p>
+        </w:tc>
+      </w:tr>
+      <w:tr>
+        <w:trPr>
+          <w:trHeight w:val="202"/>
+          <w:jc w:val="center"/>
+        </w:trPr>
+        <w:tc>
+          <w:tcPr>
+            <w:tcW w:w="854" w:type="dxa"/>
+          </w:tcPr>
+          <w:p>
+            <w:r>
+              <w:t>3</w:t>
+            </w:r>
+          </w:p>
+        </w:tc>
+        <w:tc>
+          <w:tcPr>
+            <w:tcW w:w="2794" w:type="dxa"/>
+          </w:tcPr>
+          <w:p>
+            <w:r>
+              <w:t>Enemy is in attacking range of agent.</w:t>
+            </w:r>
+          </w:p>
+        </w:tc>
+        <w:tc>
+          <w:tcPr>
+            <w:tcW w:w="1934" w:type="dxa"/>
+          </w:tcPr>
+          <w:p>
+            <w:r>
+              <w:t>Agent attacks Enemy.</w:t>
+            </w:r>
+          </w:p>
+        </w:tc>
+        <w:tc>
+          <w:tcPr>
+            <w:tcW w:w="1934" w:type="dxa"/>
+          </w:tcPr>
+          <w:p>
+            <w:r>
+              <w:t>Agent attacks Enemy.</w:t>
+            </w:r>
+          </w:p>
+        </w:tc>
+        <w:tc>
+          <w:tcPr>
+            <w:tcW w:w="1255" w:type="dxa"/>
+          </w:tcPr>
+          <w:p>
+            <w:r>
+              <w:t>None needed.</w:t>
+            </w:r>
+          </w:p>
+        </w:tc>
+      </w:tr>
+      <w:tr>
+        <w:trPr>
+          <w:trHeight w:val="202"/>
+          <w:jc w:val="center"/>
+        </w:trPr>
+        <w:tc>
+          <w:tcPr>
+            <w:tcW w:w="854" w:type="dxa"/>
+          </w:tcPr>
+          <w:p>
+            <w:r>
+              <w:t>4</w:t>
+            </w:r>
+          </w:p>
+        </w:tc>
+        <w:tc>
+          <w:tcPr>
+            <w:tcW w:w="2794" w:type="dxa"/>
+          </w:tcPr>
+          <w:p>
+            <w:r>
+              <w:t>Agent sees health pickup.</w:t>
+            </w:r>
+          </w:p>
+        </w:tc>
+        <w:tc>
+          <w:tcPr>
+            <w:tcW w:w="1934" w:type="dxa"/>
+          </w:tcPr>
+          <w:p>
+            <w:r>
+              <w:t xml:space="preserve">Agent moves towards health pickup. </w:t>
+            </w:r>
+          </w:p>
+        </w:tc>
+        <w:tc>
+          <w:tcPr>
+            <w:tcW w:w="1934" w:type="dxa"/>
+          </w:tcPr>
+          <w:p>
+            <w:r>
+              <w:t xml:space="preserve">Agent moves towards health pickup. </w:t>
+            </w:r>
+          </w:p>
+        </w:tc>
+        <w:tc>
+          <w:tcPr>
+            <w:tcW w:w="1255" w:type="dxa"/>
+          </w:tcPr>
+          <w:p>
+            <w:r>
+              <w:t>None needed.</w:t>
+            </w:r>
+          </w:p>
+        </w:tc>
+      </w:tr>
+      <w:tr>
+        <w:trPr>
+          <w:trHeight w:val="202"/>
+          <w:jc w:val="center"/>
+        </w:trPr>
+        <w:tc>
+          <w:tcPr>
+            <w:tcW w:w="854" w:type="dxa"/>
+          </w:tcPr>
+          <w:p>
+            <w:r>
+              <w:t>5</w:t>
+            </w:r>
+          </w:p>
+        </w:tc>
+        <w:tc>
+          <w:tcPr>
+            <w:tcW w:w="2794" w:type="dxa"/>
+          </w:tcPr>
+          <w:p>
+            <w:r>
+              <w:t>Agent is in grab range of health pickup.</w:t>
+            </w:r>
+          </w:p>
+        </w:tc>
+        <w:tc>
+          <w:tcPr>
+            <w:tcW w:w="1934" w:type="dxa"/>
+          </w:tcPr>
+          <w:p>
+            <w:r>
+              <w:t>Agent picks up health pickup.</w:t>
+            </w:r>
+          </w:p>
+        </w:tc>
+        <w:tc>
+          <w:tcPr>
+            <w:tcW w:w="1934" w:type="dxa"/>
+          </w:tcPr>
+          <w:p>
+            <w:r>
+              <w:t>Agent picks up health pickup.</w:t>
+            </w:r>
+          </w:p>
+        </w:tc>
+        <w:tc>
+          <w:tcPr>
+            <w:tcW w:w="1255" w:type="dxa"/>
+          </w:tcPr>
+          <w:p>
+            <w:r>
+              <w:t>None needed.</w:t>
+            </w:r>
+          </w:p>
+        </w:tc>
+      </w:tr>
+      <w:tr>
+        <w:trPr>
+          <w:trHeight w:val="202"/>
+          <w:jc w:val="center"/>
+        </w:trPr>
+        <w:tc>
+          <w:tcPr>
+            <w:tcW w:w="854" w:type="dxa"/>
+          </w:tcPr>
+          <w:p>
+            <w:r>
+              <w:t>6</w:t>
+            </w:r>
+          </w:p>
+        </w:tc>
+        <w:tc>
+          <w:tcPr>
+            <w:tcW w:w="2794" w:type="dxa"/>
+          </w:tcPr>
+          <w:p>
+            <w:r>
+              <w:t xml:space="preserve">Agent sees </w:t>
+            </w:r>
+            <w:r>
+              <w:t>powerup</w:t>
+            </w:r>
+            <w:r>
+              <w:t xml:space="preserve"> pickup.</w:t>
+            </w:r>
+          </w:p>
+        </w:tc>
+        <w:tc>
+          <w:tcPr>
+            <w:tcW w:w="1934" w:type="dxa"/>
+          </w:tcPr>
+          <w:p>
+            <w:r>
+              <w:t xml:space="preserve">Agent moves towards powerup pickup. </w:t>
+            </w:r>
+          </w:p>
+        </w:tc>
+        <w:tc>
+          <w:tcPr>
+            <w:tcW w:w="1934" w:type="dxa"/>
+          </w:tcPr>
+          <w:p>
+            <w:r>
+              <w:t xml:space="preserve">Agent moves towards powerup pickup. </w:t>
+            </w:r>
+          </w:p>
+        </w:tc>
+        <w:tc>
+          <w:tcPr>
+            <w:tcW w:w="1255" w:type="dxa"/>
+          </w:tcPr>
+          <w:p>
+            <w:r>
+              <w:t>None needed.</w:t>
+            </w:r>
+          </w:p>
+        </w:tc>
+      </w:tr>
+      <w:tr>
+        <w:trPr>
+          <w:trHeight w:val="202"/>
+          <w:jc w:val="center"/>
+        </w:trPr>
+        <w:tc>
+          <w:tcPr>
+            <w:tcW w:w="854" w:type="dxa"/>
+          </w:tcPr>
+          <w:p>
+            <w:r>
+              <w:t>7</w:t>
+            </w:r>
+          </w:p>
+        </w:tc>
+        <w:tc>
+          <w:tcPr>
+            <w:tcW w:w="2794" w:type="dxa"/>
+          </w:tcPr>
+          <w:p>
+            <w:r>
+              <w:t>Agent is in grab range of powerup pickup.</w:t>
+            </w:r>
+          </w:p>
+        </w:tc>
+        <w:tc>
+          <w:tcPr>
+            <w:tcW w:w="1934" w:type="dxa"/>
+          </w:tcPr>
+          <w:p>
+            <w:r>
+              <w:t>Agent picks up powerup pickup.</w:t>
+            </w:r>
+          </w:p>
+        </w:tc>
+        <w:tc>
+          <w:tcPr>
+            <w:tcW w:w="1934" w:type="dxa"/>
+          </w:tcPr>
+          <w:p>
+            <w:r>
+              <w:t>Agent picks up powerup pickup.</w:t>
+            </w:r>
+          </w:p>
+        </w:tc>
+        <w:tc>
+          <w:tcPr>
+            <w:tcW w:w="1255" w:type="dxa"/>
+          </w:tcPr>
+          <w:p>
+            <w:r>
+              <w:t>None needed.</w:t>
+            </w:r>
+          </w:p>
+        </w:tc>
+      </w:tr>
+      <w:tr>
+        <w:trPr>
+          <w:trHeight w:val="202"/>
+          <w:jc w:val="center"/>
+        </w:trPr>
+        <w:tc>
+          <w:tcPr>
+            <w:tcW w:w="854" w:type="dxa"/>
+          </w:tcPr>
+          <w:p>
+            <w:r>
+              <w:t>8</w:t>
+            </w:r>
+          </w:p>
+        </w:tc>
+        <w:tc>
+          <w:tcPr>
+            <w:tcW w:w="2794" w:type="dxa"/>
+          </w:tcPr>
+          <w:p>
+            <w:r>
+              <w:t>Agent sees enemy flag not in friendly base.</w:t>
+            </w:r>
+          </w:p>
+        </w:tc>
+        <w:tc>
+          <w:tcPr>
+            <w:tcW w:w="1934" w:type="dxa"/>
+          </w:tcPr>
+          <w:p>
+            <w:r>
+              <w:t>Agent picks up enemy flag.</w:t>
+            </w:r>
+          </w:p>
+        </w:tc>
+        <w:tc>
+          <w:tcPr>
+            <w:tcW w:w="1934" w:type="dxa"/>
+          </w:tcPr>
+          <w:p>
+            <w:r>
+              <w:t>Agent picks up enemy flag.</w:t>
+            </w:r>
+          </w:p>
+        </w:tc>
+        <w:tc>
+          <w:tcPr>
+            <w:tcW w:w="1255" w:type="dxa"/>
+          </w:tcPr>
+          <w:p>
+            <w:r>
+              <w:t>None needed.</w:t>
+            </w:r>
+          </w:p>
+        </w:tc>
+      </w:tr>
+      <w:tr>
+        <w:trPr>
+          <w:trHeight w:val="202"/>
+          <w:jc w:val="center"/>
+        </w:trPr>
+        <w:tc>
+          <w:tcPr>
+            <w:tcW w:w="854" w:type="dxa"/>
+          </w:tcPr>
+          <w:p>
+            <w:r>
+              <w:t>9</w:t>
+            </w:r>
+          </w:p>
+        </w:tc>
+        <w:tc>
+          <w:tcPr>
+            <w:tcW w:w="2794" w:type="dxa"/>
+          </w:tcPr>
+          <w:p>
+            <w:r>
+              <w:t>Agent sees enemy flag in friendly base.</w:t>
+            </w:r>
+          </w:p>
+        </w:tc>
+        <w:tc>
+          <w:tcPr>
+            <w:tcW w:w="1934" w:type="dxa"/>
+          </w:tcPr>
+          <w:p>
+            <w:r>
+              <w:t>Agent ignores enemy flag.</w:t>
+            </w:r>
+          </w:p>
+        </w:tc>
+        <w:tc>
+          <w:tcPr>
+            <w:tcW w:w="1934" w:type="dxa"/>
+          </w:tcPr>
+          <w:p>
+            <w:r>
+              <w:t>Agent ignores enemy flag.</w:t>
+            </w:r>
+          </w:p>
+        </w:tc>
+        <w:tc>
+          <w:tcPr>
+            <w:tcW w:w="1255" w:type="dxa"/>
+          </w:tcPr>
+          <w:p>
+            <w:r>
+              <w:t>None needed.</w:t>
+            </w:r>
+          </w:p>
+        </w:tc>
+      </w:tr>
+      <w:tr>
+        <w:trPr>
+          <w:trHeight w:val="202"/>
+          <w:jc w:val="center"/>
+        </w:trPr>
+        <w:tc>
+          <w:tcPr>
+            <w:tcW w:w="854" w:type="dxa"/>
+          </w:tcPr>
+          <w:p>
+            <w:r>
+              <w:t>10</w:t>
+            </w:r>
+          </w:p>
+        </w:tc>
+        <w:tc>
+          <w:tcPr>
+            <w:tcW w:w="2794" w:type="dxa"/>
+          </w:tcPr>
+          <w:p>
+            <w:r>
+              <w:t>Agent sees friendly flag not in friendly base.</w:t>
+            </w:r>
+          </w:p>
+        </w:tc>
+        <w:tc>
+          <w:tcPr>
+            <w:tcW w:w="1934" w:type="dxa"/>
+          </w:tcPr>
+          <w:p>
+            <w:r>
+              <w:t>Agent picks up the flag.</w:t>
+            </w:r>
+          </w:p>
+        </w:tc>
+        <w:tc>
+          <w:tcPr>
+            <w:tcW w:w="1934" w:type="dxa"/>
+          </w:tcPr>
+          <w:p>
+            <w:r>
+              <w:t>Agent picks up the flag.</w:t>
+            </w:r>
+          </w:p>
+        </w:tc>
+        <w:tc>
+          <w:tcPr>
+            <w:tcW w:w="1255" w:type="dxa"/>
+          </w:tcPr>
+          <w:p>
+            <w:r>
+              <w:t>None needed.</w:t>
+            </w:r>
+          </w:p>
+        </w:tc>
+      </w:tr>
+      <w:tr>
+        <w:trPr>
+          <w:trHeight w:val="202"/>
+          <w:jc w:val="center"/>
+        </w:trPr>
+        <w:tc>
+          <w:tcPr>
+            <w:tcW w:w="854" w:type="dxa"/>
+          </w:tcPr>
+          <w:p>
+            <w:r>
+              <w:t>11</w:t>
+            </w:r>
+          </w:p>
+        </w:tc>
+        <w:tc>
+          <w:tcPr>
+            <w:tcW w:w="2794" w:type="dxa"/>
+          </w:tcPr>
+          <w:p>
+            <w:r>
+              <w:t>Agent sees friendly flag in friendly base.</w:t>
+            </w:r>
+          </w:p>
+        </w:tc>
+        <w:tc>
+          <w:tcPr>
+            <w:tcW w:w="1934" w:type="dxa"/>
+          </w:tcPr>
+          <w:p>
+            <w:r>
+              <w:t>Agent ignores the flag.</w:t>
+            </w:r>
+          </w:p>
+        </w:tc>
+        <w:tc>
+          <w:tcPr>
+            <w:tcW w:w="1934" w:type="dxa"/>
+          </w:tcPr>
+          <w:p>
+            <w:r>
+              <w:t>Agent ignores the flag.</w:t>
+            </w:r>
+          </w:p>
+        </w:tc>
+        <w:tc>
+          <w:tcPr>
+            <w:tcW w:w="1255" w:type="dxa"/>
+          </w:tcPr>
+          <w:p>
+            <w:r>
+              <w:t>None needed.</w:t>
+            </w:r>
+          </w:p>
+        </w:tc>
+      </w:tr>
+      <w:tr>
+        <w:trPr>
+          <w:trHeight w:val="202"/>
+          <w:jc w:val="center"/>
+        </w:trPr>
+        <w:tc>
+          <w:tcPr>
+            <w:tcW w:w="854" w:type="dxa"/>
+          </w:tcPr>
+          <w:p>
+            <w:r>
+              <w:t>12</w:t>
+            </w:r>
+          </w:p>
+        </w:tc>
+        <w:tc>
+          <w:tcPr>
+            <w:tcW w:w="2794" w:type="dxa"/>
+          </w:tcPr>
+          <w:p>
+            <w:r>
+              <w:t>Agent is low on health and has health kit.</w:t>
+            </w:r>
+          </w:p>
+        </w:tc>
+        <w:tc>
+          <w:tcPr>
+            <w:tcW w:w="1934" w:type="dxa"/>
+          </w:tcPr>
+          <w:p>
+            <w:r>
+              <w:t>Uses health kit.</w:t>
+            </w:r>
+          </w:p>
+        </w:tc>
+        <w:tc>
+          <w:tcPr>
+            <w:tcW w:w="1934" w:type="dxa"/>
+          </w:tcPr>
+          <w:p>
+            <w:r>
+              <w:t>Uses health kit.</w:t>
+            </w:r>
+          </w:p>
+        </w:tc>
+        <w:tc>
+          <w:tcPr>
+            <w:tcW w:w="1255" w:type="dxa"/>
+          </w:tcPr>
+          <w:p>
+            <w:r>
+              <w:t>None needed.</w:t>
+            </w:r>
+          </w:p>
+        </w:tc>
+      </w:tr>
+      <w:tr>
+        <w:trPr>
+          <w:trHeight w:val="202"/>
+          <w:jc w:val="center"/>
+        </w:trPr>
+        <w:tc>
+          <w:tcPr>
+            <w:tcW w:w="854" w:type="dxa"/>
+          </w:tcPr>
+          <w:p>
+            <w:r>
+              <w:t>13</w:t>
+            </w:r>
+          </w:p>
+        </w:tc>
+        <w:tc>
+          <w:tcPr>
+            <w:tcW w:w="2794" w:type="dxa"/>
+          </w:tcPr>
+          <w:p>
+            <w:r>
+              <w:t>Agent is low on health and doesn’t have health kit.</w:t>
+            </w:r>
+          </w:p>
+        </w:tc>
+        <w:tc>
+          <w:tcPr>
+            <w:tcW w:w="1934" w:type="dxa"/>
+          </w:tcPr>
+          <w:p>
+            <w:r>
+              <w:t>Runs away from enemies.</w:t>
+            </w:r>
+          </w:p>
+        </w:tc>
+        <w:tc>
+          <w:tcPr>
+            <w:tcW w:w="1934" w:type="dxa"/>
+          </w:tcPr>
+          <w:p>
+            <w:r>
+              <w:t>Runs away from enemies.</w:t>
+            </w:r>
+          </w:p>
+        </w:tc>
+        <w:tc>
+          <w:tcPr>
+            <w:tcW w:w="1255" w:type="dxa"/>
+          </w:tcPr>
+          <w:p>
+            <w:r>
+              <w:t>None needed.</w:t>
+            </w:r>
+          </w:p>
+        </w:tc>
+      </w:tr>
+      <w:tr>
+        <w:trPr>
+          <w:trHeight w:val="202"/>
+          <w:jc w:val="center"/>
+        </w:trPr>
+        <w:tc>
+          <w:tcPr>
+            <w:tcW w:w="854" w:type="dxa"/>
+          </w:tcPr>
+          <w:p>
+            <w:r>
+              <w:lastRenderedPageBreak/>
+              <w:t>14</w:t>
+            </w:r>
+          </w:p>
+        </w:tc>
+        <w:tc>
+          <w:tcPr>
+            <w:tcW w:w="2794" w:type="dxa"/>
+          </w:tcPr>
+          <w:p>
+            <w:r>
+              <w:t>Agent is in attacking range of enemy and has powerup in inventory.</w:t>
+            </w:r>
+          </w:p>
+        </w:tc>
+        <w:tc>
+          <w:tcPr>
+            <w:tcW w:w="1934" w:type="dxa"/>
+          </w:tcPr>
+          <w:p>
+            <w:r>
+              <w:t>Uses powerup and then attacks enemy.</w:t>
+            </w:r>
+          </w:p>
+        </w:tc>
+        <w:tc>
+          <w:tcPr>
+            <w:tcW w:w="1934" w:type="dxa"/>
+          </w:tcPr>
+          <w:p>
+            <w:r>
+              <w:t>Uses powerup and then attacks enemy.</w:t>
+            </w:r>
+          </w:p>
+        </w:tc>
+        <w:tc>
+          <w:tcPr>
+            <w:tcW w:w="1255" w:type="dxa"/>
+          </w:tcPr>
+          <w:p>
+            <w:r>
+              <w:t>None needed.</w:t>
+            </w:r>
+          </w:p>
+        </w:tc>
+      </w:tr>
+      <w:tr>
+        <w:trPr>
+          <w:trHeight w:val="202"/>
+          <w:jc w:val="center"/>
+        </w:trPr>
+        <w:tc>
+          <w:tcPr>
+            <w:tcW w:w="854" w:type="dxa"/>
+          </w:tcPr>
+          <w:p>
+            <w:r>
+              <w:t>15</w:t>
+            </w:r>
+          </w:p>
+        </w:tc>
+        <w:tc>
+          <w:tcPr>
+            <w:tcW w:w="2794" w:type="dxa"/>
+          </w:tcPr>
+          <w:p>
+            <w:r>
+              <w:t>Agent is holding enemy flag.</w:t>
+            </w:r>
+          </w:p>
+        </w:tc>
+        <w:tc>
+          <w:tcPr>
+            <w:tcW w:w="1934" w:type="dxa"/>
+          </w:tcPr>
+          <w:p>
+            <w:r>
+              <w:t>Moves towards friendly base.</w:t>
+            </w:r>
+          </w:p>
+        </w:tc>
+        <w:tc>
+          <w:tcPr>
+            <w:tcW w:w="1934" w:type="dxa"/>
+          </w:tcPr>
+          <w:p>
+            <w:r>
+              <w:t>Moves towards friendly base.</w:t>
+            </w:r>
+          </w:p>
+        </w:tc>
+        <w:tc>
+          <w:tcPr>
+            <w:tcW w:w="1255" w:type="dxa"/>
+          </w:tcPr>
+          <w:p>
+            <w:r>
+              <w:t>None needed.</w:t>
+            </w:r>
+          </w:p>
+        </w:tc>
+      </w:tr>
+      <w:tr>
+        <w:trPr>
+          <w:trHeight w:val="202"/>
+          <w:jc w:val="center"/>
+        </w:trPr>
+        <w:tc>
+          <w:tcPr>
+            <w:tcW w:w="854" w:type="dxa"/>
+          </w:tcPr>
+          <w:p>
+            <w:r>
+              <w:t>16</w:t>
+            </w:r>
+          </w:p>
+        </w:tc>
+        <w:tc>
+          <w:tcPr>
+            <w:tcW w:w="2794" w:type="dxa"/>
+          </w:tcPr>
+          <w:p>
+            <w:r>
+              <w:t>Agent is holding enemy flag and is over friendly base.</w:t>
+            </w:r>
+          </w:p>
+        </w:tc>
+        <w:tc>
+          <w:tcPr>
+            <w:tcW w:w="1934" w:type="dxa"/>
+          </w:tcPr>
+          <w:p>
+            <w:r>
+              <w:t>Agent drops flag in base.</w:t>
+            </w:r>
+          </w:p>
+        </w:tc>
+        <w:tc>
+          <w:tcPr>
+            <w:tcW w:w="1934" w:type="dxa"/>
+          </w:tcPr>
+          <w:p>
+            <w:r>
+              <w:t>Agent drops flag in base.</w:t>
+            </w:r>
+          </w:p>
+        </w:tc>
+        <w:tc>
+          <w:tcPr>
+            <w:tcW w:w="1255" w:type="dxa"/>
+          </w:tcPr>
+          <w:p>
+            <w:r>
+              <w:t>None needed.</w:t>
+            </w:r>
+          </w:p>
+        </w:tc>
+      </w:tr>
+      <w:tr>
+        <w:trPr>
+          <w:trHeight w:val="202"/>
+          <w:jc w:val="center"/>
+        </w:trPr>
+        <w:tc>
+          <w:tcPr>
+            <w:tcW w:w="854" w:type="dxa"/>
+          </w:tcPr>
+          <w:p>
+            <w:r>
+              <w:t>17</w:t>
+            </w:r>
+          </w:p>
+        </w:tc>
+        <w:tc>
+          <w:tcPr>
+            <w:tcW w:w="2794" w:type="dxa"/>
+          </w:tcPr>
+          <w:p>
+            <w:r>
+              <w:t>Agent is holding enemy flag.</w:t>
+            </w:r>
+          </w:p>
+        </w:tc>
+        <w:tc>
+          <w:tcPr>
+            <w:tcW w:w="1934" w:type="dxa"/>
+          </w:tcPr>
+          <w:p>
+            <w:r>
+              <w:t>Moves towards friendly base.</w:t>
+            </w:r>
+          </w:p>
+        </w:tc>
+        <w:tc>
+          <w:tcPr>
+            <w:tcW w:w="1934" w:type="dxa"/>
+          </w:tcPr>
+          <w:p>
+            <w:r>
+              <w:t>Moves towards friendly base.</w:t>
+            </w:r>
+          </w:p>
+        </w:tc>
+        <w:tc>
+          <w:tcPr>
+            <w:tcW w:w="1255" w:type="dxa"/>
+          </w:tcPr>
+          <w:p>
+            <w:r>
+              <w:t>None needed.</w:t>
+            </w:r>
+          </w:p>
+        </w:tc>
+      </w:tr>
+      <w:tr>
+        <w:trPr>
+          <w:trHeight w:val="202"/>
+          <w:jc w:val="center"/>
+        </w:trPr>
+        <w:tc>
+          <w:tcPr>
+            <w:tcW w:w="854" w:type="dxa"/>
+          </w:tcPr>
+          <w:p>
+            <w:r>
+              <w:t>18</w:t>
+            </w:r>
+          </w:p>
+        </w:tc>
+        <w:tc>
+          <w:tcPr>
+            <w:tcW w:w="2794" w:type="dxa"/>
+          </w:tcPr>
+          <w:p>
+            <w:r>
+              <w:t>Agent is holding enemy flag and is over friendly base.</w:t>
+            </w:r>
+          </w:p>
+        </w:tc>
+        <w:tc>
+          <w:tcPr>
+            <w:tcW w:w="1934" w:type="dxa"/>
+          </w:tcPr>
+          <w:p>
+            <w:r>
+              <w:t>Agent drops flag in base.</w:t>
+            </w:r>
+          </w:p>
+        </w:tc>
+        <w:tc>
+          <w:tcPr>
+            <w:tcW w:w="1934" w:type="dxa"/>
+          </w:tcPr>
+          <w:p>
+            <w:r>
+              <w:t>Agent drops flag in base.</w:t>
+            </w:r>
+          </w:p>
+        </w:tc>
+        <w:tc>
+          <w:tcPr>
+            <w:tcW w:w="1255" w:type="dxa"/>
+          </w:tcPr>
+          <w:p>
+            <w:r>
+              <w:t>None needed.</w:t>
+            </w:r>
+          </w:p>
+        </w:tc>
+      </w:tr>
+      <w:tr>
+        <w:trPr>
+          <w:trHeight w:val="202"/>
+          <w:jc w:val="center"/>
+        </w:trPr>
+        <w:tc>
+          <w:tcPr>
+            <w:tcW w:w="854" w:type="dxa"/>
+          </w:tcPr>
+          <w:p>
+            <w:r>
+              <w:t>19</w:t>
+            </w:r>
+          </w:p>
+        </w:tc>
+        <w:tc>
+          <w:tcPr>
+            <w:tcW w:w="2794" w:type="dxa"/>
+          </w:tcPr>
+          <w:p>
+            <w:r>
+              <w:t>Friendly flag and enemy flag in friendly base.</w:t>
+            </w:r>
+          </w:p>
+        </w:tc>
+        <w:tc>
+          <w:tcPr>
+            <w:tcW w:w="1934" w:type="dxa"/>
+          </w:tcPr>
+          <w:p>
+            <w:r>
+              <w:t>Defends friendly base.</w:t>
+            </w:r>
+          </w:p>
+        </w:tc>
+        <w:tc>
+          <w:tcPr>
+            <w:tcW w:w="1934" w:type="dxa"/>
+          </w:tcPr>
+          <w:p>
+            <w:r>
+              <w:t>Defends friendly base.</w:t>
+            </w:r>
+          </w:p>
+        </w:tc>
+        <w:tc>
+          <w:tcPr>
+            <w:tcW w:w="1255" w:type="dxa"/>
+          </w:tcPr>
+          <w:p>
+            <w:r>
+              <w:t>None needed.</w:t>
+            </w:r>
+          </w:p>
+        </w:tc>
+      </w:tr>
+      <w:tr>
+        <w:trPr>
+          <w:trHeight w:val="202"/>
+          <w:jc w:val="center"/>
+        </w:trPr>
+        <w:tc>
+          <w:tcPr>
+            <w:tcW w:w="854" w:type="dxa"/>
+          </w:tcPr>
+          <w:p>
+            <w:r>
+              <w:t>20</w:t>
+            </w:r>
+          </w:p>
+        </w:tc>
+        <w:tc>
+          <w:tcPr>
+            <w:tcW w:w="2794" w:type="dxa"/>
+          </w:tcPr>
+          <w:p>
+            <w:r>
+              <w:t>Enemy flag is not in friendly base.</w:t>
+            </w:r>
+          </w:p>
+        </w:tc>
+        <w:tc>
+          <w:tcPr>
+            <w:tcW w:w="1934" w:type="dxa"/>
+          </w:tcPr>
+          <w:p>
+            <w:r>
+              <w:t>Goes to enemy base.</w:t>
+            </w:r>
+          </w:p>
+        </w:tc>
+        <w:tc>
+          <w:tcPr>
+            <w:tcW w:w="1934" w:type="dxa"/>
+          </w:tcPr>
+          <w:p>
+            <w:r>
+              <w:t>Goes to enemy base.</w:t>
+            </w:r>
+          </w:p>
+        </w:tc>
+        <w:tc>
+          <w:tcPr>
+            <w:tcW w:w="1255" w:type="dxa"/>
+          </w:tcPr>
+          <w:p>
+            <w:r>
+              <w:t>None needed.</w:t>
+            </w:r>
+          </w:p>
+        </w:tc>
+      </w:tr>
+      <w:tr>
+        <w:trPr>
+          <w:trHeight w:val="202"/>
+          <w:jc w:val="center"/>
+        </w:trPr>
+        <w:tc>
+          <w:tcPr>
+            <w:tcW w:w="854" w:type="dxa"/>
+          </w:tcPr>
+          <w:p>
+            <w:r>
+              <w:t>21</w:t>
+            </w:r>
+          </w:p>
+        </w:tc>
+        <w:tc>
+          <w:tcPr>
+            <w:tcW w:w="2794" w:type="dxa"/>
+          </w:tcPr>
+          <w:p>
+            <w:r>
+              <w:t>Friendly flag is not in friendly base.</w:t>
+            </w:r>
+          </w:p>
+        </w:tc>
+        <w:tc>
+          <w:tcPr>
+            <w:tcW w:w="1934" w:type="dxa"/>
+          </w:tcPr>
+          <w:p>
+            <w:r>
+              <w:t>Goes to enemy base.</w:t>
+            </w:r>
+          </w:p>
+        </w:tc>
+        <w:tc>
+          <w:tcPr>
+            <w:tcW w:w="1934" w:type="dxa"/>
+          </w:tcPr>
+          <w:p>
+            <w:r>
+              <w:t>Goes to enemy base.</w:t>
+            </w:r>
+          </w:p>
+        </w:tc>
+        <w:tc>
+          <w:tcPr>
+            <w:tcW w:w="1255" w:type="dxa"/>
+          </w:tcPr>
+          <w:p>
+            <w:r>
+              <w:t>None needed.</w:t>
+            </w:r>
+          </w:p>
+        </w:tc>
+      </w:tr>
+    </w:tbl>
+    <w:p/>
+    <w:p>
+      <w:pPr>
+        <w:rPr>
+          <w:rFonts w:asciiTheme="majorHAnsi" w:eastAsiaTheme="majorEastAsia" w:hAnsiTheme="majorHAnsi" w:cstheme="majorBidi"/>
+          <w:color w:val="2F5496" w:themeColor="accent1" w:themeShade="BF"/>
+          <w:sz w:val="32"/>
+          <w:szCs w:val="32"/>
+        </w:rPr>
+      </w:pPr>
+      <w:r>
+        <w:br w:type="page"/>
+      </w:r>
+    </w:p>
+    <w:p>
+      <w:pPr>
+        <w:pStyle w:val="Heading1"/>
+      </w:pPr>
+      <w:bookmarkStart w:id="11" w:name="_Toc534326225"/>
+      <w:r>
+        <w:lastRenderedPageBreak/>
+        <w:t>Conclusions</w:t>
+      </w:r>
+      <w:r>
+        <w:t xml:space="preserve"> and Evaluation</w:t>
       </w:r>
       <w:bookmarkEnd w:id="11"/>
     </w:p>
     <w:p>
-      <w:bookmarkStart w:id="12" w:name="_Toc534248246"/>
-      <w:r>
+      <w:r>
+        <w:t>Overall, the use of a state machine for the behaviour of the Artificial Intelligence of this project was a success.  The A</w:t>
+      </w:r>
+      <w:r>
+        <w:t>I</w:t>
+      </w:r>
+      <w:r>
+        <w:t xml:space="preserve"> Agents play the game competitively, and have a balanced game after a while, with both teams going back and forth fighting for control.</w:t>
+      </w:r>
+    </w:p>
+    <w:p>
+      <w:r>
+        <w:t>One feature that I would implement in another attempt at this would be a state where they are actively hunting for the flag, pickups or collectables, as there is the chance that these items can end up outside of the typical path that is traversed by the navmesh pathing, so if it was to be lost on the outside areas of the map, there is every chance that it may never be found, leading the game to either unplayable, or massively in one teams favour.</w:t>
+      </w:r>
+    </w:p>
+    <w:p>
+      <w:r>
+        <w:t xml:space="preserve">Another behaviour that would’ve been preferable to have is for teammates to group together and communicate more, with them moving to objectives together and distributing powerups and </w:t>
+      </w:r>
+      <w:r>
+        <w:t>med kits</w:t>
+      </w:r>
+      <w:r>
+        <w:t xml:space="preserve"> between them to get much more effective usage out of them, by giving ones on low health the health kit rather than holding onto it.</w:t>
+      </w:r>
+    </w:p>
+    <w:p>
+      <w:r>
+        <w:t xml:space="preserve">I would have also wanted to have the AI use more fuzzy logic in their behaviour, with them taking more possible decisions in each state, which would have added onto the complexity of the state machine, and it may be better suited to an algorithm such as goal orientated behaviour, where there can be more </w:t>
+      </w:r>
+      <w:r>
+        <w:t>possible actions to suit goals.</w:t>
+      </w:r>
+    </w:p>
+    <w:p>
+      <w:pPr>
+        <w:rPr>
+          <w:rFonts w:asciiTheme="majorHAnsi" w:eastAsiaTheme="majorEastAsia" w:hAnsiTheme="majorHAnsi" w:cstheme="majorBidi"/>
+          <w:color w:val="2F5496" w:themeColor="accent1" w:themeShade="BF"/>
+          <w:sz w:val="32"/>
+          <w:szCs w:val="32"/>
+        </w:rPr>
+      </w:pPr>
+      <w:r>
+        <w:t xml:space="preserve">One thing in this project that I do like, is emergent behaviours that seem to appear </w:t>
+      </w:r>
+      <w:r>
+        <w:t>when the AI agents are playing, such as them moving as a group, or going back to defend their base, which all appear due to how their state machines work and was not initially an intended behaviour of the system.</w:t>
+      </w:r>
+      <w:r>
+        <w:br w:type="page"/>
+      </w:r>
+    </w:p>
+    <w:p>
+      <w:pPr>
+        <w:pStyle w:val="Heading1"/>
+      </w:pPr>
+      <w:bookmarkStart w:id="12" w:name="_Toc534326226"/>
+      <w:r>
+        <w:lastRenderedPageBreak/>
+        <w:t>Appendices</w:t>
+      </w:r>
+      <w:bookmarkEnd w:id="12"/>
+    </w:p>
+    <w:p>
+      <w:pPr>
         <w:rPr>
           <w:rStyle w:val="Heading2Char"/>
         </w:rPr>
-        <w:t>Appendix B – State Diagram</w:t>
-      </w:r>
+      </w:pPr>
+      <w:bookmarkStart w:id="13" w:name="_Toc534326227"/>
+      <w:r>
+        <w:rPr>
+          <w:rStyle w:val="Heading2Char"/>
+        </w:rPr>
+        <w:t xml:space="preserve">Appendix </w:t>
+      </w:r>
+      <w:r>
+        <w:rPr>
+          <w:rStyle w:val="Heading2Char"/>
+        </w:rPr>
+        <w:t>A</w:t>
+      </w:r>
+      <w:r>
+        <w:rPr>
+          <w:rStyle w:val="Heading2Char"/>
+        </w:rPr>
+        <w:t xml:space="preserve"> – State Diagram</w:t>
+      </w:r>
+      <w:bookmarkEnd w:id="13"/>
       <w:r>
         <w:rPr>
           <w:noProof/>
@@ -1549,10 +3142,1198 @@
           </wp:inline>
         </w:drawing>
       </w:r>
-      <w:bookmarkEnd w:id="12"/>
+    </w:p>
+    <w:p>
+      <w:pPr>
+        <w:rPr>
+          <w:rFonts w:asciiTheme="majorHAnsi" w:eastAsiaTheme="majorEastAsia" w:hAnsiTheme="majorHAnsi" w:cstheme="majorBidi"/>
+          <w:color w:val="2F5496" w:themeColor="accent1" w:themeShade="BF"/>
+          <w:sz w:val="26"/>
+          <w:szCs w:val="26"/>
+        </w:rPr>
+      </w:pPr>
+      <w:r>
+        <w:br w:type="page"/>
+      </w:r>
+    </w:p>
+    <w:p>
+      <w:pPr>
+        <w:pStyle w:val="Heading2"/>
+      </w:pPr>
+      <w:bookmarkStart w:id="14" w:name="_Toc534326228"/>
+      <w:r>
+        <w:lastRenderedPageBreak/>
+        <w:t>Appendix B – Testing Evidence</w:t>
+      </w:r>
+      <w:bookmarkEnd w:id="14"/>
+    </w:p>
+    <w:p>
+      <w:pPr>
+        <w:rPr>
+          <w:b/>
+        </w:rPr>
+      </w:pPr>
+      <w:r>
+        <w:rPr>
+          <w:b/>
+        </w:rPr>
+        <w:t>Test 1</w:t>
+      </w:r>
+    </w:p>
+    <w:p>
+      <w:pPr>
+        <w:jc w:val="center"/>
+        <w:rPr>
+          <w:b/>
+        </w:rPr>
+      </w:pPr>
+      <w:r>
+        <w:rPr>
+          <w:b/>
+          <w:noProof/>
+        </w:rPr>
+        <w:drawing>
+          <wp:inline distT="0" distB="0" distL="0" distR="0" wp14:anchorId="48522E63" wp14:editId="198B5F97">
+            <wp:extent cx="4301620" cy="685800"/>
+            <wp:effectExtent l="0" t="0" r="3810" b="0"/>
+            <wp:docPr id="2" name="Picture 2"/>
+            <wp:cNvGraphicFramePr>
+              <a:graphicFrameLocks xmlns:a="http://schemas.openxmlformats.org/drawingml/2006/main" noChangeAspect="1"/>
+            </wp:cNvGraphicFramePr>
+            <a:graphic xmlns:a="http://schemas.openxmlformats.org/drawingml/2006/main">
+              <a:graphicData uri="http://schemas.openxmlformats.org/drawingml/2006/picture">
+                <pic:pic xmlns:pic="http://schemas.openxmlformats.org/drawingml/2006/picture">
+                  <pic:nvPicPr>
+                    <pic:cNvPr id="1" name=""/>
+                    <pic:cNvPicPr/>
+                  </pic:nvPicPr>
+                  <pic:blipFill>
+                    <a:blip r:embed="rId9"/>
+                    <a:stretch>
+                      <a:fillRect/>
+                    </a:stretch>
+                  </pic:blipFill>
+                  <pic:spPr>
+                    <a:xfrm>
+                      <a:off x="0" y="0"/>
+                      <a:ext cx="4308611" cy="686915"/>
+                    </a:xfrm>
+                    <a:prstGeom prst="rect">
+                      <a:avLst/>
+                    </a:prstGeom>
+                  </pic:spPr>
+                </pic:pic>
+              </a:graphicData>
+            </a:graphic>
+          </wp:inline>
+        </w:drawing>
+      </w:r>
+      <w:r>
+        <w:rPr>
+          <w:b/>
+          <w:noProof/>
+        </w:rPr>
+        <w:drawing>
+          <wp:inline distT="0" distB="0" distL="0" distR="0" wp14:anchorId="7BB951A8" wp14:editId="0160880D">
+            <wp:extent cx="4314825" cy="2505905"/>
+            <wp:effectExtent l="0" t="0" r="0" b="8890"/>
+            <wp:docPr id="4" name="Picture 4"/>
+            <wp:cNvGraphicFramePr>
+              <a:graphicFrameLocks xmlns:a="http://schemas.openxmlformats.org/drawingml/2006/main" noChangeAspect="1"/>
+            </wp:cNvGraphicFramePr>
+            <a:graphic xmlns:a="http://schemas.openxmlformats.org/drawingml/2006/main">
+              <a:graphicData uri="http://schemas.openxmlformats.org/drawingml/2006/picture">
+                <pic:pic xmlns:pic="http://schemas.openxmlformats.org/drawingml/2006/picture">
+                  <pic:nvPicPr>
+                    <pic:cNvPr id="1" name=""/>
+                    <pic:cNvPicPr/>
+                  </pic:nvPicPr>
+                  <pic:blipFill>
+                    <a:blip r:embed="rId10"/>
+                    <a:stretch>
+                      <a:fillRect/>
+                    </a:stretch>
+                  </pic:blipFill>
+                  <pic:spPr>
+                    <a:xfrm>
+                      <a:off x="0" y="0"/>
+                      <a:ext cx="4339947" cy="2520495"/>
+                    </a:xfrm>
+                    <a:prstGeom prst="rect">
+                      <a:avLst/>
+                    </a:prstGeom>
+                  </pic:spPr>
+                </pic:pic>
+              </a:graphicData>
+            </a:graphic>
+          </wp:inline>
+        </w:drawing>
+      </w:r>
+    </w:p>
+    <w:p>
+      <w:pPr>
+        <w:rPr>
+          <w:b/>
+        </w:rPr>
+      </w:pPr>
+      <w:r>
+        <w:rPr>
+          <w:b/>
+        </w:rPr>
+        <w:t xml:space="preserve">Test </w:t>
+      </w:r>
+      <w:r>
+        <w:rPr>
+          <w:b/>
+        </w:rPr>
+        <w:t>2</w:t>
+      </w:r>
+    </w:p>
+    <w:p>
+      <w:pPr>
+        <w:jc w:val="center"/>
+        <w:rPr>
+          <w:b/>
+        </w:rPr>
+      </w:pPr>
+      <w:r>
+        <w:rPr>
+          <w:noProof/>
+        </w:rPr>
+        <w:drawing>
+          <wp:inline distT="0" distB="0" distL="0" distR="0" wp14:anchorId="0D6EECAF" wp14:editId="590A9B01">
+            <wp:extent cx="4362450" cy="695498"/>
+            <wp:effectExtent l="0" t="0" r="0" b="9525"/>
+            <wp:docPr id="5" name="Picture 5"/>
+            <wp:cNvGraphicFramePr>
+              <a:graphicFrameLocks xmlns:a="http://schemas.openxmlformats.org/drawingml/2006/main" noChangeAspect="1"/>
+            </wp:cNvGraphicFramePr>
+            <a:graphic xmlns:a="http://schemas.openxmlformats.org/drawingml/2006/main">
+              <a:graphicData uri="http://schemas.openxmlformats.org/drawingml/2006/picture">
+                <pic:pic xmlns:pic="http://schemas.openxmlformats.org/drawingml/2006/picture">
+                  <pic:nvPicPr>
+                    <pic:cNvPr id="1" name=""/>
+                    <pic:cNvPicPr/>
+                  </pic:nvPicPr>
+                  <pic:blipFill>
+                    <a:blip r:embed="rId11"/>
+                    <a:stretch>
+                      <a:fillRect/>
+                    </a:stretch>
+                  </pic:blipFill>
+                  <pic:spPr>
+                    <a:xfrm>
+                      <a:off x="0" y="0"/>
+                      <a:ext cx="4468926" cy="712473"/>
+                    </a:xfrm>
+                    <a:prstGeom prst="rect">
+                      <a:avLst/>
+                    </a:prstGeom>
+                  </pic:spPr>
+                </pic:pic>
+              </a:graphicData>
+            </a:graphic>
+          </wp:inline>
+        </w:drawing>
+      </w:r>
+    </w:p>
+    <w:p>
+      <w:pPr>
+        <w:jc w:val="center"/>
+        <w:rPr>
+          <w:b/>
+        </w:rPr>
+      </w:pPr>
+      <w:r>
+        <w:rPr>
+          <w:noProof/>
+        </w:rPr>
+        <w:drawing>
+          <wp:inline distT="0" distB="0" distL="0" distR="0" wp14:anchorId="5C326363" wp14:editId="41EA1E1D">
+            <wp:extent cx="4438650" cy="2577820"/>
+            <wp:effectExtent l="0" t="0" r="0" b="0"/>
+            <wp:docPr id="6" name="Picture 6"/>
+            <wp:cNvGraphicFramePr>
+              <a:graphicFrameLocks xmlns:a="http://schemas.openxmlformats.org/drawingml/2006/main" noChangeAspect="1"/>
+            </wp:cNvGraphicFramePr>
+            <a:graphic xmlns:a="http://schemas.openxmlformats.org/drawingml/2006/main">
+              <a:graphicData uri="http://schemas.openxmlformats.org/drawingml/2006/picture">
+                <pic:pic xmlns:pic="http://schemas.openxmlformats.org/drawingml/2006/picture">
+                  <pic:nvPicPr>
+                    <pic:cNvPr id="1" name=""/>
+                    <pic:cNvPicPr/>
+                  </pic:nvPicPr>
+                  <pic:blipFill>
+                    <a:blip r:embed="rId12"/>
+                    <a:stretch>
+                      <a:fillRect/>
+                    </a:stretch>
+                  </pic:blipFill>
+                  <pic:spPr>
+                    <a:xfrm>
+                      <a:off x="0" y="0"/>
+                      <a:ext cx="4450772" cy="2584860"/>
+                    </a:xfrm>
+                    <a:prstGeom prst="rect">
+                      <a:avLst/>
+                    </a:prstGeom>
+                  </pic:spPr>
+                </pic:pic>
+              </a:graphicData>
+            </a:graphic>
+          </wp:inline>
+        </w:drawing>
+      </w:r>
+    </w:p>
+    <w:p>
+      <w:pPr>
+        <w:rPr>
+          <w:b/>
+        </w:rPr>
+      </w:pPr>
+      <w:r>
+        <w:rPr>
+          <w:b/>
+        </w:rPr>
+        <w:t xml:space="preserve">Test </w:t>
+      </w:r>
+      <w:r>
+        <w:rPr>
+          <w:b/>
+        </w:rPr>
+        <w:t>3</w:t>
+      </w:r>
+    </w:p>
+    <w:p>
+      <w:pPr>
+        <w:jc w:val="center"/>
+        <w:rPr>
+          <w:b/>
+        </w:rPr>
+      </w:pPr>
+      <w:r>
+        <w:rPr>
+          <w:noProof/>
+        </w:rPr>
+        <w:drawing>
+          <wp:inline distT="0" distB="0" distL="0" distR="0" wp14:anchorId="4AF10C78" wp14:editId="6AABD513">
+            <wp:extent cx="4229100" cy="674238"/>
+            <wp:effectExtent l="0" t="0" r="0" b="0"/>
+            <wp:docPr id="7" name="Picture 7"/>
+            <wp:cNvGraphicFramePr>
+              <a:graphicFrameLocks xmlns:a="http://schemas.openxmlformats.org/drawingml/2006/main" noChangeAspect="1"/>
+            </wp:cNvGraphicFramePr>
+            <a:graphic xmlns:a="http://schemas.openxmlformats.org/drawingml/2006/main">
+              <a:graphicData uri="http://schemas.openxmlformats.org/drawingml/2006/picture">
+                <pic:pic xmlns:pic="http://schemas.openxmlformats.org/drawingml/2006/picture">
+                  <pic:nvPicPr>
+                    <pic:cNvPr id="1" name=""/>
+                    <pic:cNvPicPr/>
+                  </pic:nvPicPr>
+                  <pic:blipFill>
+                    <a:blip r:embed="rId13"/>
+                    <a:stretch>
+                      <a:fillRect/>
+                    </a:stretch>
+                  </pic:blipFill>
+                  <pic:spPr>
+                    <a:xfrm>
+                      <a:off x="0" y="0"/>
+                      <a:ext cx="4274320" cy="681447"/>
+                    </a:xfrm>
+                    <a:prstGeom prst="rect">
+                      <a:avLst/>
+                    </a:prstGeom>
+                  </pic:spPr>
+                </pic:pic>
+              </a:graphicData>
+            </a:graphic>
+          </wp:inline>
+        </w:drawing>
+      </w:r>
+    </w:p>
+    <w:p>
+      <w:pPr>
+        <w:jc w:val="center"/>
+        <w:rPr>
+          <w:b/>
+        </w:rPr>
+      </w:pPr>
+      <w:r>
+        <w:rPr>
+          <w:noProof/>
+        </w:rPr>
+        <w:lastRenderedPageBreak/>
+        <w:drawing>
+          <wp:inline distT="0" distB="0" distL="0" distR="0" wp14:anchorId="5D3D923D" wp14:editId="7E615F62">
+            <wp:extent cx="5731510" cy="3328670"/>
+            <wp:effectExtent l="0" t="0" r="2540" b="5080"/>
+            <wp:docPr id="8" name="Picture 8"/>
+            <wp:cNvGraphicFramePr>
+              <a:graphicFrameLocks xmlns:a="http://schemas.openxmlformats.org/drawingml/2006/main" noChangeAspect="1"/>
+            </wp:cNvGraphicFramePr>
+            <a:graphic xmlns:a="http://schemas.openxmlformats.org/drawingml/2006/main">
+              <a:graphicData uri="http://schemas.openxmlformats.org/drawingml/2006/picture">
+                <pic:pic xmlns:pic="http://schemas.openxmlformats.org/drawingml/2006/picture">
+                  <pic:nvPicPr>
+                    <pic:cNvPr id="1" name=""/>
+                    <pic:cNvPicPr/>
+                  </pic:nvPicPr>
+                  <pic:blipFill>
+                    <a:blip r:embed="rId14"/>
+                    <a:stretch>
+                      <a:fillRect/>
+                    </a:stretch>
+                  </pic:blipFill>
+                  <pic:spPr>
+                    <a:xfrm>
+                      <a:off x="0" y="0"/>
+                      <a:ext cx="5731510" cy="3328670"/>
+                    </a:xfrm>
+                    <a:prstGeom prst="rect">
+                      <a:avLst/>
+                    </a:prstGeom>
+                  </pic:spPr>
+                </pic:pic>
+              </a:graphicData>
+            </a:graphic>
+          </wp:inline>
+        </w:drawing>
+      </w:r>
+    </w:p>
+    <w:p>
+      <w:pPr>
+        <w:rPr>
+          <w:b/>
+        </w:rPr>
+      </w:pPr>
+      <w:r>
+        <w:rPr>
+          <w:b/>
+        </w:rPr>
+        <w:t xml:space="preserve">Test </w:t>
+      </w:r>
+      <w:r>
+        <w:rPr>
+          <w:b/>
+        </w:rPr>
+        <w:t>4</w:t>
+      </w:r>
+    </w:p>
+    <w:p>
+      <w:pPr>
+        <w:jc w:val="center"/>
+        <w:rPr>
+          <w:b/>
+        </w:rPr>
+      </w:pPr>
+      <w:r>
+        <w:rPr>
+          <w:noProof/>
+        </w:rPr>
+        <w:drawing>
+          <wp:inline distT="0" distB="0" distL="0" distR="0" wp14:anchorId="41AABE16" wp14:editId="00FEC13C">
+            <wp:extent cx="5731510" cy="913765"/>
+            <wp:effectExtent l="0" t="0" r="2540" b="635"/>
+            <wp:docPr id="9" name="Picture 9"/>
+            <wp:cNvGraphicFramePr>
+              <a:graphicFrameLocks xmlns:a="http://schemas.openxmlformats.org/drawingml/2006/main" noChangeAspect="1"/>
+            </wp:cNvGraphicFramePr>
+            <a:graphic xmlns:a="http://schemas.openxmlformats.org/drawingml/2006/main">
+              <a:graphicData uri="http://schemas.openxmlformats.org/drawingml/2006/picture">
+                <pic:pic xmlns:pic="http://schemas.openxmlformats.org/drawingml/2006/picture">
+                  <pic:nvPicPr>
+                    <pic:cNvPr id="1" name=""/>
+                    <pic:cNvPicPr/>
+                  </pic:nvPicPr>
+                  <pic:blipFill>
+                    <a:blip r:embed="rId15"/>
+                    <a:stretch>
+                      <a:fillRect/>
+                    </a:stretch>
+                  </pic:blipFill>
+                  <pic:spPr>
+                    <a:xfrm>
+                      <a:off x="0" y="0"/>
+                      <a:ext cx="5731510" cy="913765"/>
+                    </a:xfrm>
+                    <a:prstGeom prst="rect">
+                      <a:avLst/>
+                    </a:prstGeom>
+                  </pic:spPr>
+                </pic:pic>
+              </a:graphicData>
+            </a:graphic>
+          </wp:inline>
+        </w:drawing>
+      </w:r>
+    </w:p>
+    <w:p>
+      <w:pPr>
+        <w:jc w:val="center"/>
+        <w:rPr>
+          <w:b/>
+        </w:rPr>
+      </w:pPr>
+      <w:r>
+        <w:rPr>
+          <w:noProof/>
+        </w:rPr>
+        <w:drawing>
+          <wp:inline distT="0" distB="0" distL="0" distR="0" wp14:anchorId="6ECC7F68" wp14:editId="3640A3B4">
+            <wp:extent cx="3628571" cy="3971429"/>
+            <wp:effectExtent l="0" t="0" r="0" b="0"/>
+            <wp:docPr id="10" name="Picture 10"/>
+            <wp:cNvGraphicFramePr>
+              <a:graphicFrameLocks xmlns:a="http://schemas.openxmlformats.org/drawingml/2006/main" noChangeAspect="1"/>
+            </wp:cNvGraphicFramePr>
+            <a:graphic xmlns:a="http://schemas.openxmlformats.org/drawingml/2006/main">
+              <a:graphicData uri="http://schemas.openxmlformats.org/drawingml/2006/picture">
+                <pic:pic xmlns:pic="http://schemas.openxmlformats.org/drawingml/2006/picture">
+                  <pic:nvPicPr>
+                    <pic:cNvPr id="1" name=""/>
+                    <pic:cNvPicPr/>
+                  </pic:nvPicPr>
+                  <pic:blipFill>
+                    <a:blip r:embed="rId16"/>
+                    <a:stretch>
+                      <a:fillRect/>
+                    </a:stretch>
+                  </pic:blipFill>
+                  <pic:spPr>
+                    <a:xfrm>
+                      <a:off x="0" y="0"/>
+                      <a:ext cx="3628571" cy="3971429"/>
+                    </a:xfrm>
+                    <a:prstGeom prst="rect">
+                      <a:avLst/>
+                    </a:prstGeom>
+                  </pic:spPr>
+                </pic:pic>
+              </a:graphicData>
+            </a:graphic>
+          </wp:inline>
+        </w:drawing>
+      </w:r>
+    </w:p>
+    <w:p>
+      <w:pPr>
+        <w:rPr>
+          <w:b/>
+        </w:rPr>
+      </w:pPr>
+      <w:r>
+        <w:rPr>
+          <w:b/>
+        </w:rPr>
+        <w:lastRenderedPageBreak/>
+        <w:t xml:space="preserve">Test </w:t>
+      </w:r>
+      <w:r>
+        <w:rPr>
+          <w:b/>
+        </w:rPr>
+        <w:t>5</w:t>
+      </w:r>
+    </w:p>
+    <w:p>
+      <w:pPr>
+        <w:jc w:val="center"/>
+        <w:rPr>
+          <w:b/>
+        </w:rPr>
+      </w:pPr>
+      <w:r>
+        <w:rPr>
+          <w:noProof/>
+        </w:rPr>
+        <w:drawing>
+          <wp:inline distT="0" distB="0" distL="0" distR="0" wp14:anchorId="32FC9EE9" wp14:editId="2069131C">
+            <wp:extent cx="1790700" cy="1471428"/>
+            <wp:effectExtent l="0" t="0" r="0" b="0"/>
+            <wp:docPr id="13" name="Picture 13"/>
+            <wp:cNvGraphicFramePr>
+              <a:graphicFrameLocks xmlns:a="http://schemas.openxmlformats.org/drawingml/2006/main" noChangeAspect="1"/>
+            </wp:cNvGraphicFramePr>
+            <a:graphic xmlns:a="http://schemas.openxmlformats.org/drawingml/2006/main">
+              <a:graphicData uri="http://schemas.openxmlformats.org/drawingml/2006/picture">
+                <pic:pic xmlns:pic="http://schemas.openxmlformats.org/drawingml/2006/picture">
+                  <pic:nvPicPr>
+                    <pic:cNvPr id="1" name=""/>
+                    <pic:cNvPicPr/>
+                  </pic:nvPicPr>
+                  <pic:blipFill>
+                    <a:blip r:embed="rId17"/>
+                    <a:stretch>
+                      <a:fillRect/>
+                    </a:stretch>
+                  </pic:blipFill>
+                  <pic:spPr>
+                    <a:xfrm>
+                      <a:off x="0" y="0"/>
+                      <a:ext cx="1798460" cy="1477805"/>
+                    </a:xfrm>
+                    <a:prstGeom prst="rect">
+                      <a:avLst/>
+                    </a:prstGeom>
+                  </pic:spPr>
+                </pic:pic>
+              </a:graphicData>
+            </a:graphic>
+          </wp:inline>
+        </w:drawing>
+      </w:r>
+    </w:p>
+    <w:p>
+      <w:pPr>
+        <w:rPr>
+          <w:b/>
+        </w:rPr>
+      </w:pPr>
+      <w:r>
+        <w:rPr>
+          <w:b/>
+        </w:rPr>
+        <w:t xml:space="preserve">Test </w:t>
+      </w:r>
+      <w:r>
+        <w:rPr>
+          <w:b/>
+        </w:rPr>
+        <w:t>6</w:t>
+      </w:r>
+    </w:p>
+    <w:p>
+      <w:pPr>
+        <w:jc w:val="center"/>
+        <w:rPr>
+          <w:b/>
+        </w:rPr>
+      </w:pPr>
+      <w:r>
+        <w:rPr>
+          <w:noProof/>
+        </w:rPr>
+        <w:drawing>
+          <wp:inline distT="0" distB="0" distL="0" distR="0" wp14:anchorId="3402637C" wp14:editId="32DEC2DD">
+            <wp:extent cx="5731510" cy="913765"/>
+            <wp:effectExtent l="0" t="0" r="2540" b="635"/>
+            <wp:docPr id="11" name="Picture 11"/>
+            <wp:cNvGraphicFramePr>
+              <a:graphicFrameLocks xmlns:a="http://schemas.openxmlformats.org/drawingml/2006/main" noChangeAspect="1"/>
+            </wp:cNvGraphicFramePr>
+            <a:graphic xmlns:a="http://schemas.openxmlformats.org/drawingml/2006/main">
+              <a:graphicData uri="http://schemas.openxmlformats.org/drawingml/2006/picture">
+                <pic:pic xmlns:pic="http://schemas.openxmlformats.org/drawingml/2006/picture">
+                  <pic:nvPicPr>
+                    <pic:cNvPr id="1" name=""/>
+                    <pic:cNvPicPr/>
+                  </pic:nvPicPr>
+                  <pic:blipFill>
+                    <a:blip r:embed="rId18"/>
+                    <a:stretch>
+                      <a:fillRect/>
+                    </a:stretch>
+                  </pic:blipFill>
+                  <pic:spPr>
+                    <a:xfrm>
+                      <a:off x="0" y="0"/>
+                      <a:ext cx="5731510" cy="913765"/>
+                    </a:xfrm>
+                    <a:prstGeom prst="rect">
+                      <a:avLst/>
+                    </a:prstGeom>
+                  </pic:spPr>
+                </pic:pic>
+              </a:graphicData>
+            </a:graphic>
+          </wp:inline>
+        </w:drawing>
+      </w:r>
+    </w:p>
+    <w:p>
+      <w:pPr>
+        <w:jc w:val="center"/>
+        <w:rPr>
+          <w:b/>
+        </w:rPr>
+      </w:pPr>
+      <w:r>
+        <w:rPr>
+          <w:noProof/>
+        </w:rPr>
+        <w:drawing>
+          <wp:inline distT="0" distB="0" distL="0" distR="0" wp14:anchorId="193EE778" wp14:editId="1D4295BA">
+            <wp:extent cx="2942857" cy="2609524"/>
+            <wp:effectExtent l="0" t="0" r="0" b="635"/>
+            <wp:docPr id="12" name="Picture 12"/>
+            <wp:cNvGraphicFramePr>
+              <a:graphicFrameLocks xmlns:a="http://schemas.openxmlformats.org/drawingml/2006/main" noChangeAspect="1"/>
+            </wp:cNvGraphicFramePr>
+            <a:graphic xmlns:a="http://schemas.openxmlformats.org/drawingml/2006/main">
+              <a:graphicData uri="http://schemas.openxmlformats.org/drawingml/2006/picture">
+                <pic:pic xmlns:pic="http://schemas.openxmlformats.org/drawingml/2006/picture">
+                  <pic:nvPicPr>
+                    <pic:cNvPr id="1" name=""/>
+                    <pic:cNvPicPr/>
+                  </pic:nvPicPr>
+                  <pic:blipFill>
+                    <a:blip r:embed="rId19"/>
+                    <a:stretch>
+                      <a:fillRect/>
+                    </a:stretch>
+                  </pic:blipFill>
+                  <pic:spPr>
+                    <a:xfrm>
+                      <a:off x="0" y="0"/>
+                      <a:ext cx="2942857" cy="2609524"/>
+                    </a:xfrm>
+                    <a:prstGeom prst="rect">
+                      <a:avLst/>
+                    </a:prstGeom>
+                  </pic:spPr>
+                </pic:pic>
+              </a:graphicData>
+            </a:graphic>
+          </wp:inline>
+        </w:drawing>
+      </w:r>
+    </w:p>
+    <w:p>
+      <w:pPr>
+        <w:rPr>
+          <w:b/>
+        </w:rPr>
+      </w:pPr>
+      <w:r>
+        <w:rPr>
+          <w:b/>
+        </w:rPr>
+        <w:t xml:space="preserve">Test </w:t>
+      </w:r>
+      <w:r>
+        <w:rPr>
+          <w:b/>
+        </w:rPr>
+        <w:t>7</w:t>
+      </w:r>
+    </w:p>
+    <w:p>
+      <w:pPr>
+        <w:jc w:val="center"/>
+        <w:rPr>
+          <w:b/>
+        </w:rPr>
+      </w:pPr>
+      <w:r>
+        <w:rPr>
+          <w:noProof/>
+        </w:rPr>
+        <w:drawing>
+          <wp:inline distT="0" distB="0" distL="0" distR="0" wp14:anchorId="0F1F78FE" wp14:editId="457163B1">
+            <wp:extent cx="1780952" cy="1504762"/>
+            <wp:effectExtent l="0" t="0" r="0" b="635"/>
+            <wp:docPr id="14" name="Picture 14"/>
+            <wp:cNvGraphicFramePr>
+              <a:graphicFrameLocks xmlns:a="http://schemas.openxmlformats.org/drawingml/2006/main" noChangeAspect="1"/>
+            </wp:cNvGraphicFramePr>
+            <a:graphic xmlns:a="http://schemas.openxmlformats.org/drawingml/2006/main">
+              <a:graphicData uri="http://schemas.openxmlformats.org/drawingml/2006/picture">
+                <pic:pic xmlns:pic="http://schemas.openxmlformats.org/drawingml/2006/picture">
+                  <pic:nvPicPr>
+                    <pic:cNvPr id="1" name=""/>
+                    <pic:cNvPicPr/>
+                  </pic:nvPicPr>
+                  <pic:blipFill>
+                    <a:blip r:embed="rId20"/>
+                    <a:stretch>
+                      <a:fillRect/>
+                    </a:stretch>
+                  </pic:blipFill>
+                  <pic:spPr>
+                    <a:xfrm>
+                      <a:off x="0" y="0"/>
+                      <a:ext cx="1780952" cy="1504762"/>
+                    </a:xfrm>
+                    <a:prstGeom prst="rect">
+                      <a:avLst/>
+                    </a:prstGeom>
+                  </pic:spPr>
+                </pic:pic>
+              </a:graphicData>
+            </a:graphic>
+          </wp:inline>
+        </w:drawing>
+      </w:r>
+    </w:p>
+    <w:p>
+      <w:pPr>
+        <w:rPr>
+          <w:b/>
+        </w:rPr>
+      </w:pPr>
+      <w:r>
+        <w:rPr>
+          <w:b/>
+        </w:rPr>
+        <w:t xml:space="preserve">Test </w:t>
+      </w:r>
+      <w:r>
+        <w:rPr>
+          <w:b/>
+        </w:rPr>
+        <w:t>8</w:t>
+      </w:r>
+    </w:p>
+    <w:p>
+      <w:pPr>
+        <w:jc w:val="center"/>
+        <w:rPr>
+          <w:b/>
+        </w:rPr>
+      </w:pPr>
+      <w:r>
+        <w:rPr>
+          <w:noProof/>
+        </w:rPr>
+        <w:lastRenderedPageBreak/>
+        <w:drawing>
+          <wp:anchor distT="0" distB="0" distL="114300" distR="114300" simplePos="0" relativeHeight="251658240" behindDoc="0" locked="0" layoutInCell="1" allowOverlap="1" wp14:anchorId="3AE40960" wp14:editId="029B683F">
+            <wp:simplePos x="0" y="0"/>
+            <wp:positionH relativeFrom="column">
+              <wp:posOffset>704850</wp:posOffset>
+            </wp:positionH>
+            <wp:positionV relativeFrom="paragraph">
+              <wp:posOffset>66675</wp:posOffset>
+            </wp:positionV>
+            <wp:extent cx="1761905" cy="790476"/>
+            <wp:effectExtent l="0" t="0" r="0" b="0"/>
+            <wp:wrapSquare wrapText="bothSides"/>
+            <wp:docPr id="15" name="Picture 15"/>
+            <wp:cNvGraphicFramePr>
+              <a:graphicFrameLocks xmlns:a="http://schemas.openxmlformats.org/drawingml/2006/main" noChangeAspect="1"/>
+            </wp:cNvGraphicFramePr>
+            <a:graphic xmlns:a="http://schemas.openxmlformats.org/drawingml/2006/main">
+              <a:graphicData uri="http://schemas.openxmlformats.org/drawingml/2006/picture">
+                <pic:pic xmlns:pic="http://schemas.openxmlformats.org/drawingml/2006/picture">
+                  <pic:nvPicPr>
+                    <pic:cNvPr id="1" name=""/>
+                    <pic:cNvPicPr/>
+                  </pic:nvPicPr>
+                  <pic:blipFill>
+                    <a:blip r:embed="rId21">
+                      <a:extLst>
+                        <a:ext uri="{28A0092B-C50C-407E-A947-70E740481C1C}">
+                          <a14:useLocalDpi xmlns:a14="http://schemas.microsoft.com/office/drawing/2010/main" val="0"/>
+                        </a:ext>
+                      </a:extLst>
+                    </a:blip>
+                    <a:stretch>
+                      <a:fillRect/>
+                    </a:stretch>
+                  </pic:blipFill>
+                  <pic:spPr>
+                    <a:xfrm>
+                      <a:off x="0" y="0"/>
+                      <a:ext cx="1761905" cy="790476"/>
+                    </a:xfrm>
+                    <a:prstGeom prst="rect">
+                      <a:avLst/>
+                    </a:prstGeom>
+                  </pic:spPr>
+                </pic:pic>
+              </a:graphicData>
+            </a:graphic>
+          </wp:anchor>
+        </w:drawing>
+      </w:r>
+      <w:r>
+        <w:rPr>
+          <w:noProof/>
+        </w:rPr>
+        <w:drawing>
+          <wp:inline distT="0" distB="0" distL="0" distR="0" wp14:anchorId="0DD9855B" wp14:editId="60705F18">
+            <wp:extent cx="2032047" cy="942975"/>
+            <wp:effectExtent l="0" t="0" r="6350" b="0"/>
+            <wp:docPr id="16" name="Picture 16"/>
+            <wp:cNvGraphicFramePr>
+              <a:graphicFrameLocks xmlns:a="http://schemas.openxmlformats.org/drawingml/2006/main" noChangeAspect="1"/>
+            </wp:cNvGraphicFramePr>
+            <a:graphic xmlns:a="http://schemas.openxmlformats.org/drawingml/2006/main">
+              <a:graphicData uri="http://schemas.openxmlformats.org/drawingml/2006/picture">
+                <pic:pic xmlns:pic="http://schemas.openxmlformats.org/drawingml/2006/picture">
+                  <pic:nvPicPr>
+                    <pic:cNvPr id="1" name=""/>
+                    <pic:cNvPicPr/>
+                  </pic:nvPicPr>
+                  <pic:blipFill>
+                    <a:blip r:embed="rId22"/>
+                    <a:stretch>
+                      <a:fillRect/>
+                    </a:stretch>
+                  </pic:blipFill>
+                  <pic:spPr>
+                    <a:xfrm>
+                      <a:off x="0" y="0"/>
+                      <a:ext cx="2041459" cy="947343"/>
+                    </a:xfrm>
+                    <a:prstGeom prst="rect">
+                      <a:avLst/>
+                    </a:prstGeom>
+                  </pic:spPr>
+                </pic:pic>
+              </a:graphicData>
+            </a:graphic>
+          </wp:inline>
+        </w:drawing>
+      </w:r>
+      <w:r>
+        <w:rPr>
+          <w:b/>
+        </w:rPr>
+        <w:br w:type="textWrapping" w:clear="all"/>
+      </w:r>
+    </w:p>
+    <w:p>
+      <w:pPr>
+        <w:rPr>
+          <w:b/>
+        </w:rPr>
+      </w:pPr>
+      <w:r>
+        <w:rPr>
+          <w:b/>
+        </w:rPr>
+        <w:t xml:space="preserve">Test </w:t>
+      </w:r>
+      <w:r>
+        <w:rPr>
+          <w:b/>
+        </w:rPr>
+        <w:t>10</w:t>
+      </w:r>
+    </w:p>
+    <w:p>
+      <w:pPr>
+        <w:jc w:val="center"/>
+        <w:rPr>
+          <w:b/>
+        </w:rPr>
+      </w:pPr>
+      <w:r>
+        <w:rPr>
+          <w:noProof/>
+        </w:rPr>
+        <w:drawing>
+          <wp:inline distT="0" distB="0" distL="0" distR="0" wp14:anchorId="028585C9" wp14:editId="0E291E02">
+            <wp:extent cx="5731510" cy="913765"/>
+            <wp:effectExtent l="0" t="0" r="2540" b="635"/>
+            <wp:docPr id="21" name="Picture 21"/>
+            <wp:cNvGraphicFramePr>
+              <a:graphicFrameLocks xmlns:a="http://schemas.openxmlformats.org/drawingml/2006/main" noChangeAspect="1"/>
+            </wp:cNvGraphicFramePr>
+            <a:graphic xmlns:a="http://schemas.openxmlformats.org/drawingml/2006/main">
+              <a:graphicData uri="http://schemas.openxmlformats.org/drawingml/2006/picture">
+                <pic:pic xmlns:pic="http://schemas.openxmlformats.org/drawingml/2006/picture">
+                  <pic:nvPicPr>
+                    <pic:cNvPr id="1" name=""/>
+                    <pic:cNvPicPr/>
+                  </pic:nvPicPr>
+                  <pic:blipFill>
+                    <a:blip r:embed="rId23"/>
+                    <a:stretch>
+                      <a:fillRect/>
+                    </a:stretch>
+                  </pic:blipFill>
+                  <pic:spPr>
+                    <a:xfrm>
+                      <a:off x="0" y="0"/>
+                      <a:ext cx="5731510" cy="913765"/>
+                    </a:xfrm>
+                    <a:prstGeom prst="rect">
+                      <a:avLst/>
+                    </a:prstGeom>
+                  </pic:spPr>
+                </pic:pic>
+              </a:graphicData>
+            </a:graphic>
+          </wp:inline>
+        </w:drawing>
+      </w:r>
+    </w:p>
+    <w:p>
+      <w:pPr>
+        <w:jc w:val="center"/>
+        <w:rPr>
+          <w:b/>
+        </w:rPr>
+      </w:pPr>
+      <w:r>
+        <w:rPr>
+          <w:noProof/>
+        </w:rPr>
+        <w:drawing>
+          <wp:inline distT="0" distB="0" distL="0" distR="0" wp14:anchorId="5E96C6A8" wp14:editId="594FF52B">
+            <wp:extent cx="2704762" cy="838095"/>
+            <wp:effectExtent l="0" t="0" r="635" b="635"/>
+            <wp:docPr id="22" name="Picture 22"/>
+            <wp:cNvGraphicFramePr>
+              <a:graphicFrameLocks xmlns:a="http://schemas.openxmlformats.org/drawingml/2006/main" noChangeAspect="1"/>
+            </wp:cNvGraphicFramePr>
+            <a:graphic xmlns:a="http://schemas.openxmlformats.org/drawingml/2006/main">
+              <a:graphicData uri="http://schemas.openxmlformats.org/drawingml/2006/picture">
+                <pic:pic xmlns:pic="http://schemas.openxmlformats.org/drawingml/2006/picture">
+                  <pic:nvPicPr>
+                    <pic:cNvPr id="1" name=""/>
+                    <pic:cNvPicPr/>
+                  </pic:nvPicPr>
+                  <pic:blipFill>
+                    <a:blip r:embed="rId24"/>
+                    <a:stretch>
+                      <a:fillRect/>
+                    </a:stretch>
+                  </pic:blipFill>
+                  <pic:spPr>
+                    <a:xfrm>
+                      <a:off x="0" y="0"/>
+                      <a:ext cx="2704762" cy="838095"/>
+                    </a:xfrm>
+                    <a:prstGeom prst="rect">
+                      <a:avLst/>
+                    </a:prstGeom>
+                  </pic:spPr>
+                </pic:pic>
+              </a:graphicData>
+            </a:graphic>
+          </wp:inline>
+        </w:drawing>
+      </w:r>
+    </w:p>
+    <w:p>
+      <w:pPr>
+        <w:rPr>
+          <w:b/>
+        </w:rPr>
+      </w:pPr>
+      <w:r>
+        <w:rPr>
+          <w:b/>
+        </w:rPr>
+        <w:t>Test 1</w:t>
+      </w:r>
+      <w:r>
+        <w:rPr>
+          <w:b/>
+        </w:rPr>
+        <w:t>4</w:t>
+      </w:r>
+    </w:p>
+    <w:p>
+      <w:pPr>
+        <w:jc w:val="center"/>
+        <w:rPr>
+          <w:b/>
+        </w:rPr>
+      </w:pPr>
+      <w:r>
+        <w:rPr>
+          <w:noProof/>
+        </w:rPr>
+        <w:drawing>
+          <wp:inline distT="0" distB="0" distL="0" distR="0" wp14:anchorId="231F3CD1" wp14:editId="0360647A">
+            <wp:extent cx="5731510" cy="913765"/>
+            <wp:effectExtent l="0" t="0" r="2540" b="635"/>
+            <wp:docPr id="17" name="Picture 17"/>
+            <wp:cNvGraphicFramePr>
+              <a:graphicFrameLocks xmlns:a="http://schemas.openxmlformats.org/drawingml/2006/main" noChangeAspect="1"/>
+            </wp:cNvGraphicFramePr>
+            <a:graphic xmlns:a="http://schemas.openxmlformats.org/drawingml/2006/main">
+              <a:graphicData uri="http://schemas.openxmlformats.org/drawingml/2006/picture">
+                <pic:pic xmlns:pic="http://schemas.openxmlformats.org/drawingml/2006/picture">
+                  <pic:nvPicPr>
+                    <pic:cNvPr id="1" name=""/>
+                    <pic:cNvPicPr/>
+                  </pic:nvPicPr>
+                  <pic:blipFill>
+                    <a:blip r:embed="rId25"/>
+                    <a:stretch>
+                      <a:fillRect/>
+                    </a:stretch>
+                  </pic:blipFill>
+                  <pic:spPr>
+                    <a:xfrm>
+                      <a:off x="0" y="0"/>
+                      <a:ext cx="5731510" cy="913765"/>
+                    </a:xfrm>
+                    <a:prstGeom prst="rect">
+                      <a:avLst/>
+                    </a:prstGeom>
+                  </pic:spPr>
+                </pic:pic>
+              </a:graphicData>
+            </a:graphic>
+          </wp:inline>
+        </w:drawing>
+      </w:r>
+    </w:p>
+    <w:p>
+      <w:pPr>
+        <w:jc w:val="center"/>
+        <w:rPr>
+          <w:b/>
+        </w:rPr>
+      </w:pPr>
+      <w:r>
+        <w:rPr>
+          <w:noProof/>
+        </w:rPr>
+        <w:drawing>
+          <wp:inline distT="0" distB="0" distL="0" distR="0" wp14:anchorId="073FD92B" wp14:editId="377AE80A">
+            <wp:extent cx="1685714" cy="1533333"/>
+            <wp:effectExtent l="0" t="0" r="0" b="0"/>
+            <wp:docPr id="18" name="Picture 18"/>
+            <wp:cNvGraphicFramePr>
+              <a:graphicFrameLocks xmlns:a="http://schemas.openxmlformats.org/drawingml/2006/main" noChangeAspect="1"/>
+            </wp:cNvGraphicFramePr>
+            <a:graphic xmlns:a="http://schemas.openxmlformats.org/drawingml/2006/main">
+              <a:graphicData uri="http://schemas.openxmlformats.org/drawingml/2006/picture">
+                <pic:pic xmlns:pic="http://schemas.openxmlformats.org/drawingml/2006/picture">
+                  <pic:nvPicPr>
+                    <pic:cNvPr id="1" name=""/>
+                    <pic:cNvPicPr/>
+                  </pic:nvPicPr>
+                  <pic:blipFill>
+                    <a:blip r:embed="rId26"/>
+                    <a:stretch>
+                      <a:fillRect/>
+                    </a:stretch>
+                  </pic:blipFill>
+                  <pic:spPr>
+                    <a:xfrm>
+                      <a:off x="0" y="0"/>
+                      <a:ext cx="1685714" cy="1533333"/>
+                    </a:xfrm>
+                    <a:prstGeom prst="rect">
+                      <a:avLst/>
+                    </a:prstGeom>
+                  </pic:spPr>
+                </pic:pic>
+              </a:graphicData>
+            </a:graphic>
+          </wp:inline>
+        </w:drawing>
+      </w:r>
+      <w:r>
+        <w:rPr>
+          <w:noProof/>
+        </w:rPr>
+        <w:drawing>
+          <wp:inline distT="0" distB="0" distL="0" distR="0" wp14:anchorId="56792995" wp14:editId="604642AB">
+            <wp:extent cx="1639296" cy="1513840"/>
+            <wp:effectExtent l="0" t="0" r="0" b="0"/>
+            <wp:docPr id="19" name="Picture 19"/>
+            <wp:cNvGraphicFramePr>
+              <a:graphicFrameLocks xmlns:a="http://schemas.openxmlformats.org/drawingml/2006/main" noChangeAspect="1"/>
+            </wp:cNvGraphicFramePr>
+            <a:graphic xmlns:a="http://schemas.openxmlformats.org/drawingml/2006/main">
+              <a:graphicData uri="http://schemas.openxmlformats.org/drawingml/2006/picture">
+                <pic:pic xmlns:pic="http://schemas.openxmlformats.org/drawingml/2006/picture">
+                  <pic:nvPicPr>
+                    <pic:cNvPr id="1" name=""/>
+                    <pic:cNvPicPr/>
+                  </pic:nvPicPr>
+                  <pic:blipFill>
+                    <a:blip r:embed="rId27"/>
+                    <a:stretch>
+                      <a:fillRect/>
+                    </a:stretch>
+                  </pic:blipFill>
+                  <pic:spPr>
+                    <a:xfrm>
+                      <a:off x="0" y="0"/>
+                      <a:ext cx="1659045" cy="1532078"/>
+                    </a:xfrm>
+                    <a:prstGeom prst="rect">
+                      <a:avLst/>
+                    </a:prstGeom>
+                  </pic:spPr>
+                </pic:pic>
+              </a:graphicData>
+            </a:graphic>
+          </wp:inline>
+        </w:drawing>
+      </w:r>
+    </w:p>
+    <w:p>
+      <w:pPr>
+        <w:rPr>
+          <w:b/>
+        </w:rPr>
+      </w:pPr>
+      <w:r>
+        <w:rPr>
+          <w:b/>
+        </w:rPr>
+        <w:t>Test 1</w:t>
+      </w:r>
+      <w:r>
+        <w:rPr>
+          <w:b/>
+        </w:rPr>
+        <w:t>8</w:t>
+      </w:r>
+    </w:p>
+    <w:p>
+      <w:pPr>
+        <w:jc w:val="center"/>
+        <w:rPr>
+          <w:b/>
+        </w:rPr>
+      </w:pPr>
+      <w:r>
+        <w:rPr>
+          <w:noProof/>
+        </w:rPr>
+        <w:drawing>
+          <wp:inline distT="0" distB="0" distL="0" distR="0" wp14:anchorId="547C7D4E" wp14:editId="46E008C1">
+            <wp:extent cx="2819048" cy="752381"/>
+            <wp:effectExtent l="0" t="0" r="635" b="0"/>
+            <wp:docPr id="20" name="Picture 20"/>
+            <wp:cNvGraphicFramePr>
+              <a:graphicFrameLocks xmlns:a="http://schemas.openxmlformats.org/drawingml/2006/main" noChangeAspect="1"/>
+            </wp:cNvGraphicFramePr>
+            <a:graphic xmlns:a="http://schemas.openxmlformats.org/drawingml/2006/main">
+              <a:graphicData uri="http://schemas.openxmlformats.org/drawingml/2006/picture">
+                <pic:pic xmlns:pic="http://schemas.openxmlformats.org/drawingml/2006/picture">
+                  <pic:nvPicPr>
+                    <pic:cNvPr id="1" name=""/>
+                    <pic:cNvPicPr/>
+                  </pic:nvPicPr>
+                  <pic:blipFill>
+                    <a:blip r:embed="rId28"/>
+                    <a:stretch>
+                      <a:fillRect/>
+                    </a:stretch>
+                  </pic:blipFill>
+                  <pic:spPr>
+                    <a:xfrm>
+                      <a:off x="0" y="0"/>
+                      <a:ext cx="2819048" cy="752381"/>
+                    </a:xfrm>
+                    <a:prstGeom prst="rect">
+                      <a:avLst/>
+                    </a:prstGeom>
+                  </pic:spPr>
+                </pic:pic>
+              </a:graphicData>
+            </a:graphic>
+          </wp:inline>
+        </w:drawing>
+      </w:r>
     </w:p>
     <w:sectPr>
-      <w:footerReference w:type="default" r:id="rId9"/>
+      <w:headerReference w:type="default" r:id="rId29"/>
+      <w:footerReference w:type="default" r:id="rId30"/>
       <w:pgSz w:w="11906" w:h="16838"/>
       <w:pgMar w:top="1440" w:right="1440" w:bottom="1440" w:left="1440" w:header="708" w:footer="708" w:gutter="0"/>
       <w:pgNumType w:start="0"/>
@@ -1665,6 +4446,35 @@
     </w:p>
   </w:footnote>
 </w:footnotes>
+</file>
+
+<file path=word/header1.xml><?xml version="1.0" encoding="utf-8"?>
+<w:hdr xmlns:wpc="http://schemas.microsoft.com/office/word/2010/wordprocessingCanvas" xmlns:cx="http://schemas.microsoft.com/office/drawing/2014/chartex" xmlns:cx1="http://schemas.microsoft.com/office/drawing/2015/9/8/chartex" xmlns:cx2="http://schemas.microsoft.com/office/drawing/2015/10/21/chartex" xmlns:cx3="http://schemas.microsoft.com/office/drawing/2016/5/9/chartex" xmlns:cx4="http://schemas.microsoft.com/office/drawing/2016/5/10/chartex" xmlns:cx5="http://schemas.microsoft.com/office/drawing/2016/5/11/chartex" xmlns:cx6="http://schemas.microsoft.com/office/drawing/2016/5/12/chartex" xmlns:cx7="http://schemas.microsoft.com/office/drawing/2016/5/13/chartex" xmlns:cx8="http://schemas.microsoft.com/office/drawing/2016/5/14/chartex" xmlns:mc="http://schemas.openxmlformats.org/markup-compatibility/2006" xmlns:aink="http://schemas.microsoft.com/office/drawing/2016/ink" xmlns:am3d="http://schemas.microsoft.com/office/drawing/2017/model3d" xmlns:o="urn:schemas-microsoft-com:office:office" xmlns:r="http://schemas.openxmlformats.org/officeDocument/2006/relationships" xmlns:m="http://schemas.openxmlformats.org/officeDocument/2006/math" xmlns:v="urn:schemas-microsoft-com:vml" xmlns:wp14="http://schemas.microsoft.com/office/word/2010/wordprocessingDrawing" xmlns:wp="http://schemas.openxmlformats.org/drawingml/2006/wordprocessingDrawing" xmlns:w10="urn:schemas-microsoft-com:office:word" xmlns:w="http://schemas.openxmlformats.org/wordprocessingml/2006/main" xmlns:w14="http://schemas.microsoft.com/office/word/2010/wordml" xmlns:w15="http://schemas.microsoft.com/office/word/2012/wordml" xmlns:w16cid="http://schemas.microsoft.com/office/word/2016/wordml/cid" xmlns:w16se="http://schemas.microsoft.com/office/word/2015/wordml/symex" xmlns:wpg="http://schemas.microsoft.com/office/word/2010/wordprocessingGroup" xmlns:wpi="http://schemas.microsoft.com/office/word/2010/wordprocessingInk" xmlns:wne="http://schemas.microsoft.com/office/word/2006/wordml" xmlns:wps="http://schemas.microsoft.com/office/word/2010/wordprocessingShape" mc:Ignorable="w14 w15 w16se w16cid wp14">
+  <w:p>
+    <w:pPr>
+      <w:pStyle w:val="Header"/>
+    </w:pPr>
+    <w:r>
+      <w:t>Southampton Solent</w:t>
+    </w:r>
+    <w:r>
+      <w:tab/>
+      <w:t>DAC619 AE1</w:t>
+    </w:r>
+    <w:r>
+      <w:tab/>
+      <w:t>Artificial Intelligence for Games</w:t>
+    </w:r>
+  </w:p>
+  <w:p>
+    <w:pPr>
+      <w:pStyle w:val="Header"/>
+    </w:pPr>
+    <w:r>
+      <w:t>University</w:t>
+    </w:r>
+  </w:p>
+</w:hdr>
 </file>
 
 <file path=word/numbering.xml><?xml version="1.0" encoding="utf-8"?>
@@ -2229,6 +5039,70 @@
       <w:szCs w:val="26"/>
     </w:rPr>
   </w:style>
+  <w:style w:type="paragraph" w:styleId="Heading3">
+    <w:name w:val="heading 3"/>
+    <w:basedOn w:val="Normal"/>
+    <w:next w:val="Normal"/>
+    <w:link w:val="Heading3Char"/>
+    <w:uiPriority w:val="9"/>
+    <w:unhideWhenUsed/>
+    <w:qFormat/>
+    <w:rsid w:val="001F290D"/>
+    <w:pPr>
+      <w:keepNext/>
+      <w:keepLines/>
+      <w:spacing w:before="40" w:after="0"/>
+      <w:outlineLvl w:val="2"/>
+    </w:pPr>
+    <w:rPr>
+      <w:rFonts w:asciiTheme="majorHAnsi" w:eastAsiaTheme="majorEastAsia" w:hAnsiTheme="majorHAnsi" w:cstheme="majorBidi"/>
+      <w:color w:val="1F3763" w:themeColor="accent1" w:themeShade="7F"/>
+      <w:sz w:val="24"/>
+      <w:szCs w:val="24"/>
+    </w:rPr>
+  </w:style>
+  <w:style w:type="paragraph" w:styleId="Heading4">
+    <w:name w:val="heading 4"/>
+    <w:basedOn w:val="Normal"/>
+    <w:next w:val="Normal"/>
+    <w:link w:val="Heading4Char"/>
+    <w:uiPriority w:val="9"/>
+    <w:unhideWhenUsed/>
+    <w:qFormat/>
+    <w:rsid w:val="001F290D"/>
+    <w:pPr>
+      <w:keepNext/>
+      <w:keepLines/>
+      <w:spacing w:before="40" w:after="0"/>
+      <w:outlineLvl w:val="3"/>
+    </w:pPr>
+    <w:rPr>
+      <w:rFonts w:asciiTheme="majorHAnsi" w:eastAsiaTheme="majorEastAsia" w:hAnsiTheme="majorHAnsi" w:cstheme="majorBidi"/>
+      <w:i/>
+      <w:iCs/>
+      <w:color w:val="2F5496" w:themeColor="accent1" w:themeShade="BF"/>
+    </w:rPr>
+  </w:style>
+  <w:style w:type="paragraph" w:styleId="Heading5">
+    <w:name w:val="heading 5"/>
+    <w:basedOn w:val="Normal"/>
+    <w:next w:val="Normal"/>
+    <w:link w:val="Heading5Char"/>
+    <w:uiPriority w:val="9"/>
+    <w:unhideWhenUsed/>
+    <w:qFormat/>
+    <w:rsid w:val="00CD56C6"/>
+    <w:pPr>
+      <w:keepNext/>
+      <w:keepLines/>
+      <w:spacing w:before="40" w:after="0"/>
+      <w:outlineLvl w:val="4"/>
+    </w:pPr>
+    <w:rPr>
+      <w:rFonts w:asciiTheme="majorHAnsi" w:eastAsiaTheme="majorEastAsia" w:hAnsiTheme="majorHAnsi" w:cstheme="majorBidi"/>
+      <w:color w:val="2F5496" w:themeColor="accent1" w:themeShade="BF"/>
+    </w:rPr>
+  </w:style>
   <w:style w:type="character" w:default="1" w:styleId="DefaultParagraphFont">
     <w:name w:val="Default Paragraph Font"/>
     <w:uiPriority w:val="1"/>
@@ -2432,6 +5306,56 @@
       <w:contextualSpacing/>
     </w:pPr>
   </w:style>
+  <w:style w:type="character" w:customStyle="1" w:styleId="Heading3Char">
+    <w:name w:val="Heading 3 Char"/>
+    <w:basedOn w:val="DefaultParagraphFont"/>
+    <w:link w:val="Heading3"/>
+    <w:uiPriority w:val="9"/>
+    <w:rsid w:val="001F290D"/>
+    <w:rPr>
+      <w:rFonts w:asciiTheme="majorHAnsi" w:eastAsiaTheme="majorEastAsia" w:hAnsiTheme="majorHAnsi" w:cstheme="majorBidi"/>
+      <w:color w:val="1F3763" w:themeColor="accent1" w:themeShade="7F"/>
+      <w:sz w:val="24"/>
+      <w:szCs w:val="24"/>
+    </w:rPr>
+  </w:style>
+  <w:style w:type="character" w:customStyle="1" w:styleId="Heading4Char">
+    <w:name w:val="Heading 4 Char"/>
+    <w:basedOn w:val="DefaultParagraphFont"/>
+    <w:link w:val="Heading4"/>
+    <w:uiPriority w:val="9"/>
+    <w:rsid w:val="001F290D"/>
+    <w:rPr>
+      <w:rFonts w:asciiTheme="majorHAnsi" w:eastAsiaTheme="majorEastAsia" w:hAnsiTheme="majorHAnsi" w:cstheme="majorBidi"/>
+      <w:i/>
+      <w:iCs/>
+      <w:color w:val="2F5496" w:themeColor="accent1" w:themeShade="BF"/>
+    </w:rPr>
+  </w:style>
+  <w:style w:type="paragraph" w:styleId="TOC3">
+    <w:name w:val="toc 3"/>
+    <w:basedOn w:val="Normal"/>
+    <w:next w:val="Normal"/>
+    <w:autoRedefine/>
+    <w:uiPriority w:val="39"/>
+    <w:unhideWhenUsed/>
+    <w:rsid w:val="00CD56C6"/>
+    <w:pPr>
+      <w:spacing w:after="100"/>
+      <w:ind w:left="440"/>
+    </w:pPr>
+  </w:style>
+  <w:style w:type="character" w:customStyle="1" w:styleId="Heading5Char">
+    <w:name w:val="Heading 5 Char"/>
+    <w:basedOn w:val="DefaultParagraphFont"/>
+    <w:link w:val="Heading5"/>
+    <w:uiPriority w:val="9"/>
+    <w:rsid w:val="00CD56C6"/>
+    <w:rPr>
+      <w:rFonts w:asciiTheme="majorHAnsi" w:eastAsiaTheme="majorEastAsia" w:hAnsiTheme="majorHAnsi" w:cstheme="majorBidi"/>
+      <w:color w:val="2F5496" w:themeColor="accent1" w:themeShade="BF"/>
+    </w:rPr>
+  </w:style>
 </w:styles>
 </file>
 
@@ -2600,6 +5524,8 @@
   <w:rsids>
     <w:rsidRoot w:val="003B3BA4"/>
     <w:rsid w:val="00152D86"/>
+    <w:rsid w:val="001C28CC"/>
+    <w:rsid w:val="0025726D"/>
     <w:rsid w:val="003B3BA4"/>
     <w:rsid w:val="00513796"/>
     <w:rsid w:val="00F5357E"/>
@@ -3380,7 +6306,7 @@
 </file>
 
 <file path=customXml/itemProps1.xml><?xml version="1.0" encoding="utf-8"?>
-<ds:datastoreItem xmlns:ds="http://schemas.openxmlformats.org/officeDocument/2006/customXml" ds:itemID="{A5466110-01AB-457A-ABD4-4181C8FF9C2C}">
+<ds:datastoreItem xmlns:ds="http://schemas.openxmlformats.org/officeDocument/2006/customXml" ds:itemID="{65E4FA37-3E96-46E2-B1E6-4A3917941132}">
   <ds:schemaRefs>
     <ds:schemaRef ds:uri="http://schemas.openxmlformats.org/officeDocument/2006/bibliography"/>
   </ds:schemaRefs>

</xml_diff>